<commit_message>
commentaire sur la doc
</commit_message>
<xml_diff>
--- a/Documentation/Document technique pour tableau de bord MOOC IMT.docx
+++ b/Documentation/Document technique pour tableau de bord MOOC IMT.docx
@@ -1,22 +1,45 @@
 
 <file path=word/document.xml><?xml version="1.0" encoding="utf-8"?>
-<w:document xmlns:wpc="http://schemas.microsoft.com/office/word/2010/wordprocessingCanvas" xmlns:mc="http://schemas.openxmlformats.org/markup-compatibility/2006" xmlns:o="urn:schemas-microsoft-com:office:office" xmlns:r="http://schemas.openxmlformats.org/officeDocument/2006/relationships" xmlns:m="http://schemas.openxmlformats.org/officeDocument/2006/math" xmlns:v="urn:schemas-microsoft-com:vml" xmlns:wp14="http://schemas.microsoft.com/office/word/2010/wordprocessingDrawing" xmlns:wp="http://schemas.openxmlformats.org/drawingml/2006/wordprocessingDrawing" xmlns:w10="urn:schemas-microsoft-com:office:word" xmlns:w="http://schemas.openxmlformats.org/wordprocessingml/2006/main" xmlns:w14="http://schemas.microsoft.com/office/word/2010/wordml" xmlns:wpg="http://schemas.microsoft.com/office/word/2010/wordprocessingGroup" xmlns:wpi="http://schemas.microsoft.com/office/word/2010/wordprocessingInk" xmlns:wne="http://schemas.microsoft.com/office/word/2006/wordml" xmlns:wps="http://schemas.microsoft.com/office/word/2010/wordprocessingShape" mc:Ignorable="w14 wp14">
+<w:document xmlns:wpc="http://schemas.microsoft.com/office/word/2010/wordprocessingCanvas" xmlns:mc="http://schemas.openxmlformats.org/markup-compatibility/2006" xmlns:o="urn:schemas-microsoft-com:office:office" xmlns:r="http://schemas.openxmlformats.org/officeDocument/2006/relationships" xmlns:m="http://schemas.openxmlformats.org/officeDocument/2006/math" xmlns:v="urn:schemas-microsoft-com:vml" xmlns:wp14="http://schemas.microsoft.com/office/word/2010/wordprocessingDrawing" xmlns:wp="http://schemas.openxmlformats.org/drawingml/2006/wordprocessingDrawing" xmlns:w10="urn:schemas-microsoft-com:office:word" xmlns:w="http://schemas.openxmlformats.org/wordprocessingml/2006/main" xmlns:w14="http://schemas.microsoft.com/office/word/2010/wordml" xmlns:w15="http://schemas.microsoft.com/office/word/2012/wordml" xmlns:wpg="http://schemas.microsoft.com/office/word/2010/wordprocessingGroup" xmlns:wpi="http://schemas.microsoft.com/office/word/2010/wordprocessingInk" xmlns:wne="http://schemas.microsoft.com/office/word/2006/wordml" xmlns:wps="http://schemas.microsoft.com/office/word/2010/wordprocessingShape" mc:Ignorable="w14 w15 wp14">
   <w:body>
     <w:p>
       <w:pPr>
         <w:pStyle w:val="Titre"/>
       </w:pPr>
       <w:r>
-        <w:t>Document technique pour tableau de bord MOOC IMT</w:t>
-      </w:r>
+        <w:t xml:space="preserve">Document technique pour tableau de bord </w:t>
+      </w:r>
+      <w:proofErr w:type="spellStart"/>
+      <w:r>
+        <w:t>MOOC</w:t>
+      </w:r>
+      <w:proofErr w:type="spellEnd"/>
+      <w:r>
+        <w:t xml:space="preserve"> </w:t>
+      </w:r>
+      <w:proofErr w:type="spellStart"/>
+      <w:r>
+        <w:t>IMT</w:t>
+      </w:r>
+      <w:proofErr w:type="spellEnd"/>
     </w:p>
     <w:p>
       <w:pPr>
         <w:pStyle w:val="Sous-titre"/>
       </w:pPr>
-      <w:r>
-        <w:t>Ecrit par Giovanni Zanitti</w:t>
-      </w:r>
+      <w:proofErr w:type="spellStart"/>
+      <w:r>
+        <w:t>Ecrit</w:t>
+      </w:r>
+      <w:proofErr w:type="spellEnd"/>
+      <w:r>
+        <w:t xml:space="preserve"> par Giovanni </w:t>
+      </w:r>
+      <w:proofErr w:type="spellStart"/>
+      <w:r>
+        <w:t>Zanitti</w:t>
+      </w:r>
+      <w:proofErr w:type="spellEnd"/>
     </w:p>
     <w:p>
       <w:pPr>
@@ -44,7 +67,15 @@
       </w:pPr>
       <w:r>
         <w:tab/>
-        <w:t>Ce document a pour objectif d’expliquer comment fonctionne l’application en partant de l’outil utilisé jusqu’au déploiement sur un server interne</w:t>
+        <w:t>Ce document a pour objectif d’expliquer comment fonctionne l’application en partant de l’outil utilisé jusqu’au déploiement sur un serve</w:t>
+      </w:r>
+      <w:ins w:id="0" w:author="Issam REBAI" w:date="2016-08-04T09:01:00Z">
+        <w:r>
+          <w:t>u</w:t>
+        </w:r>
+      </w:ins>
+      <w:r>
+        <w:t>r interne</w:t>
       </w:r>
       <w:r>
         <w:t xml:space="preserve"> de l’application</w:t>
@@ -70,8 +101,17 @@
           <w:b/>
           <w:sz w:val="28"/>
         </w:rPr>
-        <w:t>Le logiciel R et le package R-shiny</w:t>
-      </w:r>
+        <w:t>Le logiciel R et le package R-</w:t>
+      </w:r>
+      <w:proofErr w:type="spellStart"/>
+      <w:r>
+        <w:rPr>
+          <w:b/>
+          <w:sz w:val="28"/>
+        </w:rPr>
+        <w:t>shiny</w:t>
+      </w:r>
+      <w:proofErr w:type="spellEnd"/>
     </w:p>
     <w:p>
       <w:pPr>
@@ -98,7 +138,20 @@
         <w:t>s</w:t>
       </w:r>
       <w:r>
-        <w:t xml:space="preserve"> statistiques mettant en œuvre le langage S. Il fait partie des logiciels statistiques les plus connus et par conséquent possède une très grande communauté qui est très active sur les forums d’aide. </w:t>
+        <w:t xml:space="preserve"> statistiques mettant en œuvre le langage </w:t>
+      </w:r>
+      <w:del w:id="1" w:author="Issam REBAI" w:date="2016-08-04T09:02:00Z">
+        <w:r>
+          <w:delText>S</w:delText>
+        </w:r>
+      </w:del>
+      <w:ins w:id="2" w:author="Issam REBAI" w:date="2016-08-04T09:02:00Z">
+        <w:r>
+          <w:t>R</w:t>
+        </w:r>
+      </w:ins>
+      <w:r>
+        <w:t xml:space="preserve">. Il fait partie des logiciels statistiques les plus connus et par conséquent possède une très grande communauté qui est très active sur les forums d’aide. </w:t>
       </w:r>
       <w:r>
         <w:t>Si R dispose dans sa version de base la plupart des fonctionnalités utiles pour la statistique courante, ses possibilités s’élargissent dès que l’on utilise les paquets, souvent écrits en R et mis librement à disposition.</w:t>
@@ -115,7 +168,15 @@
         <w:t>J’ai donc utilisé cette possibilité p</w:t>
       </w:r>
       <w:r>
-        <w:t>our établir mon tableau de bord en utilisant le Package R-Shiny qui permet de développer des tableaux de bords dynamiques.</w:t>
+        <w:t>our établir mon tableau de bord en utilisant le Package R-</w:t>
+      </w:r>
+      <w:proofErr w:type="spellStart"/>
+      <w:r>
+        <w:t>Shiny</w:t>
+      </w:r>
+      <w:proofErr w:type="spellEnd"/>
+      <w:r>
+        <w:t xml:space="preserve"> qui permet de développer des tableaux de bords dynamiques.</w:t>
       </w:r>
     </w:p>
     <w:p>
@@ -138,8 +199,13 @@
         </w:numPr>
         <w:jc w:val="both"/>
       </w:pPr>
-      <w:r>
-        <w:t>Server.R : fichier contenant tout le code qui sert à calculer les indicateurs et à faire les graphiques.</w:t>
+      <w:proofErr w:type="spellStart"/>
+      <w:r>
+        <w:t>Server.R</w:t>
+      </w:r>
+      <w:proofErr w:type="spellEnd"/>
+      <w:r>
+        <w:t> : fichier contenant tout le code qui sert à calculer les indicateurs et à faire les graphiques.</w:t>
       </w:r>
     </w:p>
     <w:p>
@@ -151,8 +217,13 @@
         </w:numPr>
         <w:jc w:val="both"/>
       </w:pPr>
-      <w:r>
-        <w:t>UI.R : fichier qui contient tout ce qui concerne l’interface utilisateur (« UI » pour  « User Interface »).</w:t>
+      <w:proofErr w:type="spellStart"/>
+      <w:r>
+        <w:t>UI.R</w:t>
+      </w:r>
+      <w:proofErr w:type="spellEnd"/>
+      <w:r>
+        <w:t> : fichier qui contient tout ce qui concerne l’interface utilisateur (« UI » pour  « User Interface »).</w:t>
       </w:r>
     </w:p>
     <w:p>
@@ -172,9 +243,23 @@
       </w:pPr>
       <w:r>
         <w:tab/>
-      </w:r>
-      <w:r>
-        <w:t>Pour plus de clarté dans mes fichiers, j’ai utilisé dans server.R la fonction « source » de R qui permet de faire appel à un script d’un autre fichier pour pouvoir écrire du code (notamment l’importation des données) dans un autre fichier que j’ai appelé « Analyse.R ».</w:t>
+        <w:t xml:space="preserve">Pour plus de clarté dans mes fichiers, j’ai utilisé dans </w:t>
+      </w:r>
+      <w:proofErr w:type="spellStart"/>
+      <w:r>
+        <w:t>server.R</w:t>
+      </w:r>
+      <w:proofErr w:type="spellEnd"/>
+      <w:r>
+        <w:t xml:space="preserve"> la fonction « source » de R qui permet de faire appel à un script d’un autre fichier pour pouvoir écrire du code (notamment l’importation des données) dans un autre fichier que j’ai appelé « </w:t>
+      </w:r>
+      <w:proofErr w:type="spellStart"/>
+      <w:r>
+        <w:t>Analyse.R</w:t>
+      </w:r>
+      <w:proofErr w:type="spellEnd"/>
+      <w:r>
+        <w:t> ».</w:t>
       </w:r>
     </w:p>
     <w:p>
@@ -209,25 +294,166 @@
       </w:pPr>
       <w:r>
         <w:tab/>
-        <w:t>La récupération est fastidieuse du fait de la non présence d’une base de données. Pour obtenir les données que l’on souhaite incorporer dans le tableau de bord il faut posséder un compte « Enseignant » sur le MOOC en question et aller récupérer les données dans le « fun/dashboard » au format csv. Une fois ce fichier téléchargé</w:t>
+        <w:t>La récupération est fastidieuse du fait d</w:t>
+      </w:r>
+      <w:del w:id="3" w:author="Issam REBAI" w:date="2016-08-04T09:03:00Z">
+        <w:r>
+          <w:delText>e la non présence</w:delText>
+        </w:r>
+      </w:del>
+      <w:ins w:id="4" w:author="Issam REBAI" w:date="2016-08-04T09:03:00Z">
+        <w:r>
+          <w:t>e l’absence</w:t>
+        </w:r>
+      </w:ins>
+      <w:r>
+        <w:t xml:space="preserve"> d’une base de données. Pour obtenir les données que l’on souhaite incorporer dans le tableau de bord il faut posséder un compte « Enseignant » sur le </w:t>
+      </w:r>
+      <w:proofErr w:type="spellStart"/>
+      <w:r>
+        <w:t>MOOC</w:t>
+      </w:r>
+      <w:proofErr w:type="spellEnd"/>
+      <w:r>
+        <w:t xml:space="preserve"> en question et aller récupérer les données dans le « fun/</w:t>
+      </w:r>
+      <w:proofErr w:type="spellStart"/>
+      <w:r>
+        <w:t>dashboard</w:t>
+      </w:r>
+      <w:proofErr w:type="spellEnd"/>
+      <w:r>
+        <w:t> » au format csv. Une fois ce fichier téléchargé</w:t>
       </w:r>
       <w:r>
         <w:t>,</w:t>
       </w:r>
       <w:r>
-        <w:t xml:space="preserve"> il faut tout de suite supprimer la première ligne qui ne sert à rien. De plus, on remarque que </w:t>
+        <w:t xml:space="preserve"> il faut tout de suite supprimer la première ligne </w:t>
+      </w:r>
+      <w:ins w:id="5" w:author="Issam REBAI" w:date="2016-08-04T09:05:00Z">
+        <w:r>
+          <w:t>(contenant</w:t>
+        </w:r>
+      </w:ins>
+      <w:ins w:id="6" w:author="Issam REBAI" w:date="2016-08-04T09:04:00Z">
+        <w:r>
+          <w:t xml:space="preserve"> les noms des colonnes) </w:t>
+        </w:r>
+      </w:ins>
+      <w:r>
+        <w:t xml:space="preserve">qui ne sert à rien. De plus, on remarque que </w:t>
       </w:r>
       <w:r>
         <w:t>les noms des attributs associés aux questions ne sont pas explicites</w:t>
       </w:r>
       <w:r>
-        <w:t xml:space="preserve"> (« q1 », « q2 », « q3 », …). De plus, le codage des réponses n’est pas plus parlant (« choice_0 »,  « choice_1 », …).</w:t>
+        <w:t xml:space="preserve"> (« q1 », « q2 », « q3 », …). De plus, le codage des réponses n’est pas plus parlant (« choice_0 »,  « choice_1 », …). C’est pourquoi, j’ai dû mettre en place un processus de transformation des données pour que celles-ci soient compréhensibles et toutes du même format.</w:t>
+      </w:r>
+    </w:p>
+    <w:p>
+      <w:pPr>
+        <w:jc w:val="both"/>
+      </w:pPr>
+      <w:r>
+        <w:tab/>
+      </w:r>
+      <w:r>
+        <w:t>Dans le dossier « </w:t>
+      </w:r>
+      <w:proofErr w:type="spellStart"/>
+      <w:r>
+        <w:t>Pré-traitement</w:t>
+      </w:r>
+      <w:proofErr w:type="spellEnd"/>
+      <w:r>
+        <w:t> »</w:t>
+      </w:r>
+      <w:ins w:id="7" w:author="Issam REBAI" w:date="2016-08-04T09:05:00Z">
+        <w:r>
+          <w:t>,</w:t>
+        </w:r>
+      </w:ins>
+      <w:r>
+        <w:t xml:space="preserve"> vous trouverez donc les données brutes rangées par </w:t>
+      </w:r>
+      <w:proofErr w:type="spellStart"/>
+      <w:r>
+        <w:t>MOOC</w:t>
+      </w:r>
+      <w:proofErr w:type="spellEnd"/>
+      <w:r>
+        <w:t xml:space="preserve"> et par session ainsi que les fichiers de réponses. Ces derniers ont </w:t>
+      </w:r>
+      <w:r>
+        <w:t>été écrit</w:t>
+      </w:r>
+      <w:ins w:id="8" w:author="Issam REBAI" w:date="2016-08-04T09:05:00Z">
+        <w:r>
+          <w:t>s</w:t>
+        </w:r>
+      </w:ins>
+      <w:r>
+        <w:t xml:space="preserve"> à la main et reprennent</w:t>
+      </w:r>
+      <w:r>
+        <w:t xml:space="preserve"> les intitulés des réponses aux questions. Pour importer de nouveaux </w:t>
+      </w:r>
+      <w:proofErr w:type="spellStart"/>
+      <w:r>
+        <w:t>MOOC</w:t>
+      </w:r>
+      <w:proofErr w:type="spellEnd"/>
+      <w:r>
+        <w:t>, il f</w:t>
+      </w:r>
+      <w:r>
+        <w:t xml:space="preserve">aut placer les fichiers comme </w:t>
+      </w:r>
+      <w:commentRangeStart w:id="9"/>
+      <w:r>
+        <w:t>ceci</w:t>
       </w:r>
       <w:r>
         <w:t xml:space="preserve"> </w:t>
       </w:r>
-      <w:r>
-        <w:t>C’est pourquoi, j’ai dû mettre en place un processus de transformation des données pour que celles-ci soient compréhensibles et toutes du même format.</w:t>
+      <w:commentRangeEnd w:id="9"/>
+      <w:r>
+        <w:rPr>
+          <w:rStyle w:val="Marquedecommentaire"/>
+        </w:rPr>
+        <w:commentReference w:id="9"/>
+      </w:r>
+      <w:r>
+        <w:t xml:space="preserve">et suivant la même structure. Une fois ce fichier créé, il faut compléter la liste du fichier </w:t>
+      </w:r>
+      <w:commentRangeStart w:id="10"/>
+      <w:r>
+        <w:t xml:space="preserve">questions.csv </w:t>
+      </w:r>
+      <w:commentRangeEnd w:id="10"/>
+      <w:r>
+        <w:rPr>
+          <w:rStyle w:val="Marquedecommentaire"/>
+        </w:rPr>
+        <w:commentReference w:id="10"/>
+      </w:r>
+      <w:r>
+        <w:t xml:space="preserve">dans le dossier Application si une </w:t>
+      </w:r>
+      <w:commentRangeStart w:id="11"/>
+      <w:r>
+        <w:t>variable jamais vue</w:t>
+      </w:r>
+      <w:commentRangeEnd w:id="11"/>
+      <w:r>
+        <w:rPr>
+          <w:rStyle w:val="Marquedecommentaire"/>
+        </w:rPr>
+        <w:commentReference w:id="11"/>
+      </w:r>
+      <w:r>
+        <w:t xml:space="preserve"> avant a été insérée.</w:t>
       </w:r>
     </w:p>
     <w:p>
@@ -237,28 +463,8 @@
       <w:r>
         <w:tab/>
       </w:r>
-      <w:r>
-        <w:t xml:space="preserve">Dans le dossier « Pré-traitement » vous trouverez donc les données brutes rangées par MOOC et par session ainsi que les fichiers de réponses. Ces derniers ont </w:t>
-      </w:r>
-      <w:r>
-        <w:t>été écrit à la main et reprennent</w:t>
-      </w:r>
-      <w:r>
-        <w:t xml:space="preserve"> les intitulés des réponses aux questions. Pour importer de nouveaux MOOC, il f</w:t>
-      </w:r>
-      <w:r>
-        <w:t>aut placer les fichiers comme ceci</w:t>
-      </w:r>
-      <w:r>
-        <w:t xml:space="preserve"> et suivant la même structure. Une fois ce fichier créé, il faut compléter la liste du fichier questions.csv dans le dossier Application si une variable jamais vue avant a été insérée.</w:t>
-      </w:r>
-    </w:p>
-    <w:p>
-      <w:pPr>
-        <w:jc w:val="both"/>
-      </w:pPr>
-      <w:r>
-        <w:tab/>
+      <w:commentRangeStart w:id="12"/>
+      <w:r>
         <w:t>Une fois ces étapes réalisées,</w:t>
       </w:r>
       <w:r>
@@ -268,7 +474,30 @@
         <w:t>p</w:t>
       </w:r>
       <w:r>
-        <w:t>s demandés et lancez le programme. Les fichiers traités se trouveront dans le dossier « Application/data/MOOC/ » suivi du nom du MOOC ainsi que de la session.</w:t>
+        <w:t>s demandés et lancez le programme. Les fichiers traités se trouveront dans le dossier « Application/data/</w:t>
+      </w:r>
+      <w:proofErr w:type="spellStart"/>
+      <w:r>
+        <w:t>MOOC</w:t>
+      </w:r>
+      <w:proofErr w:type="spellEnd"/>
+      <w:r>
+        <w:t xml:space="preserve">/ » suivi du nom du </w:t>
+      </w:r>
+      <w:proofErr w:type="spellStart"/>
+      <w:r>
+        <w:t>MOOC</w:t>
+      </w:r>
+      <w:proofErr w:type="spellEnd"/>
+      <w:r>
+        <w:t xml:space="preserve"> ainsi que de la session.</w:t>
+      </w:r>
+      <w:commentRangeEnd w:id="12"/>
+      <w:r>
+        <w:rPr>
+          <w:rStyle w:val="Marquedecommentaire"/>
+        </w:rPr>
+        <w:commentReference w:id="12"/>
       </w:r>
     </w:p>
     <w:p>
@@ -308,7 +537,37 @@
         <w:tab/>
       </w:r>
       <w:r>
-        <w:t>Dans le dossier « Application » se situant dans le dossier « srv/shiny-server », vous trouverez donc les données comme dis précédent mais également les fichiers faisant tourner l’application</w:t>
+        <w:t xml:space="preserve">Dans le dossier « Application » se situant dans le dossier </w:t>
+      </w:r>
+      <w:commentRangeStart w:id="13"/>
+      <w:r>
+        <w:t>« </w:t>
+      </w:r>
+      <w:proofErr w:type="spellStart"/>
+      <w:r>
+        <w:t>srv</w:t>
+      </w:r>
+      <w:proofErr w:type="spellEnd"/>
+      <w:r>
+        <w:t>/</w:t>
+      </w:r>
+      <w:proofErr w:type="spellStart"/>
+      <w:r>
+        <w:t>shiny</w:t>
+      </w:r>
+      <w:proofErr w:type="spellEnd"/>
+      <w:r>
+        <w:t>-server »</w:t>
+      </w:r>
+      <w:commentRangeEnd w:id="13"/>
+      <w:r>
+        <w:rPr>
+          <w:rStyle w:val="Marquedecommentaire"/>
+        </w:rPr>
+        <w:commentReference w:id="13"/>
+      </w:r>
+      <w:r>
+        <w:t>, vous trouverez donc les données comme dis précédent mais également les fichiers faisant tourner l’application</w:t>
       </w:r>
       <w:r>
         <w:t>.</w:t>
@@ -328,7 +587,15 @@
         </w:rPr>
       </w:pPr>
       <w:r>
-        <w:t>Le fichier « server.R » est structuré de manière à avoir les objets utilisés partout en haut puis tous les codes de calculs d’indicateurs onglets pas onglets. Chacun de ces codes sont commentés.</w:t>
+        <w:t>Le fichier « </w:t>
+      </w:r>
+      <w:proofErr w:type="spellStart"/>
+      <w:r>
+        <w:t>server.R</w:t>
+      </w:r>
+      <w:proofErr w:type="spellEnd"/>
+      <w:r>
+        <w:t> » est structuré de manière à avoir les objets utilisés partout en haut puis tous les codes de calculs d’indicateurs onglets pas onglets. Chacun de ces codes sont commentés.</w:t>
       </w:r>
     </w:p>
     <w:p>
@@ -341,7 +608,15 @@
         <w:jc w:val="both"/>
       </w:pPr>
       <w:r>
-        <w:t>Le fichier « UI.R » contient d’abord les informations relatives à la barre grisée située à gauche de l’écran puis contient toutes les fonctions servant à faire fonctionner les onglets</w:t>
+        <w:t>Le fichier « </w:t>
+      </w:r>
+      <w:proofErr w:type="spellStart"/>
+      <w:r>
+        <w:t>UI.R</w:t>
+      </w:r>
+      <w:proofErr w:type="spellEnd"/>
+      <w:r>
+        <w:t> » contient d’abord les informations relatives à la barre grisée située à gauche de l’écran puis contient toutes les fonctions servant à faire fonctionner les onglets</w:t>
       </w:r>
       <w:r>
         <w:t>.</w:t>
@@ -357,7 +632,15 @@
         <w:jc w:val="both"/>
       </w:pPr>
       <w:r>
-        <w:t>Enfin le fichier « analyse.R » contient les imports de données ainsi que le tr</w:t>
+        <w:t>Enfin le fichier « </w:t>
+      </w:r>
+      <w:proofErr w:type="spellStart"/>
+      <w:r>
+        <w:t>analyse.R</w:t>
+      </w:r>
+      <w:proofErr w:type="spellEnd"/>
+      <w:r>
+        <w:t> » contient les imports de données ainsi que le tr</w:t>
       </w:r>
       <w:r>
         <w:t>aitement de certaines variables.</w:t>
@@ -402,7 +685,15 @@
         <w:t>stockée</w:t>
       </w:r>
       <w:r>
-        <w:t xml:space="preserve"> sur un server interne de R-shiny sur une machine virtuelle </w:t>
+        <w:t xml:space="preserve"> sur un server interne de R-</w:t>
+      </w:r>
+      <w:proofErr w:type="spellStart"/>
+      <w:r>
+        <w:t>shiny</w:t>
+      </w:r>
+      <w:proofErr w:type="spellEnd"/>
+      <w:r>
+        <w:t xml:space="preserve"> sur une machine virtuelle </w:t>
       </w:r>
       <w:r>
         <w:t>Ubuntu</w:t>
@@ -413,7 +704,7 @@
       <w:r>
         <w:t xml:space="preserve"> </w:t>
       </w:r>
-      <w:hyperlink r:id="rId6" w:history="1">
+      <w:hyperlink r:id="rId7" w:history="1">
         <w:r>
           <w:rPr>
             <w:rStyle w:val="Lienhypertexte"/>
@@ -430,8 +721,33 @@
         <w:jc w:val="both"/>
       </w:pPr>
       <w:r>
+        <w:lastRenderedPageBreak/>
         <w:tab/>
-        <w:t xml:space="preserve">Conformément à ce tutoriel, il ne vous reste plus qu’à lancer le server grâce à la commande suivante : sudo service shiny-server start, et à aller dans le navigateur en tapant </w:t>
+        <w:t xml:space="preserve">Conformément à ce tutoriel, il ne vous reste plus qu’à lancer le server grâce à la commande suivante : </w:t>
+      </w:r>
+      <w:proofErr w:type="spellStart"/>
+      <w:r>
+        <w:t>sudo</w:t>
+      </w:r>
+      <w:proofErr w:type="spellEnd"/>
+      <w:r>
+        <w:t xml:space="preserve"> service </w:t>
+      </w:r>
+      <w:proofErr w:type="spellStart"/>
+      <w:r>
+        <w:t>shiny</w:t>
+      </w:r>
+      <w:proofErr w:type="spellEnd"/>
+      <w:r>
+        <w:t xml:space="preserve">-server </w:t>
+      </w:r>
+      <w:proofErr w:type="spellStart"/>
+      <w:r>
+        <w:t>start</w:t>
+      </w:r>
+      <w:proofErr w:type="spellEnd"/>
+      <w:r>
+        <w:t xml:space="preserve">, et à aller dans le navigateur en tapant </w:t>
       </w:r>
       <w:hyperlink w:history="1">
         <w:r>
@@ -447,8 +763,6 @@
       <w:r>
         <w:t xml:space="preserve"> </w:t>
       </w:r>
-      <w:bookmarkStart w:id="0" w:name="_GoBack"/>
-      <w:bookmarkEnd w:id="0"/>
     </w:p>
     <w:sectPr>
       <w:pgSz w:w="11906" w:h="16838"/>
@@ -460,9 +774,122 @@
 </w:document>
 </file>
 
+<file path=word/comments.xml><?xml version="1.0" encoding="utf-8"?>
+<w:comments xmlns:wpc="http://schemas.microsoft.com/office/word/2010/wordprocessingCanvas" xmlns:mc="http://schemas.openxmlformats.org/markup-compatibility/2006" xmlns:o="urn:schemas-microsoft-com:office:office" xmlns:r="http://schemas.openxmlformats.org/officeDocument/2006/relationships" xmlns:m="http://schemas.openxmlformats.org/officeDocument/2006/math" xmlns:v="urn:schemas-microsoft-com:vml" xmlns:wp14="http://schemas.microsoft.com/office/word/2010/wordprocessingDrawing" xmlns:wp="http://schemas.openxmlformats.org/drawingml/2006/wordprocessingDrawing" xmlns:w10="urn:schemas-microsoft-com:office:word" xmlns:w="http://schemas.openxmlformats.org/wordprocessingml/2006/main" xmlns:w14="http://schemas.microsoft.com/office/word/2010/wordml" xmlns:w15="http://schemas.microsoft.com/office/word/2012/wordml" xmlns:wpg="http://schemas.microsoft.com/office/word/2010/wordprocessingGroup" xmlns:wpi="http://schemas.microsoft.com/office/word/2010/wordprocessingInk" xmlns:wne="http://schemas.microsoft.com/office/word/2006/wordml" xmlns:wps="http://schemas.microsoft.com/office/word/2010/wordprocessingShape" mc:Ignorable="w14 w15 wp14">
+  <w:comment w:id="9" w:author="Issam REBAI" w:date="2016-08-04T09:05:00Z" w:initials="IR">
+    <w:p>
+      <w:pPr>
+        <w:pStyle w:val="Commentaire"/>
+      </w:pPr>
+      <w:r>
+        <w:rPr>
+          <w:rStyle w:val="Marquedecommentaire"/>
+        </w:rPr>
+        <w:annotationRef/>
+      </w:r>
+      <w:r>
+        <w:t>Il convient de mettre un exemple ou de spécifier formellement les règles à respecter.</w:t>
+      </w:r>
+    </w:p>
+  </w:comment>
+  <w:comment w:id="10" w:author="Issam REBAI" w:date="2016-08-04T09:11:00Z" w:initials="IR">
+    <w:p>
+      <w:pPr>
+        <w:pStyle w:val="Commentaire"/>
+      </w:pPr>
+      <w:r>
+        <w:rPr>
+          <w:rStyle w:val="Marquedecommentaire"/>
+        </w:rPr>
+        <w:annotationRef/>
+      </w:r>
+      <w:r>
+        <w:t xml:space="preserve">Introuvable ? </w:t>
+      </w:r>
+      <w:proofErr w:type="gramStart"/>
+      <w:r>
+        <w:t>c’est</w:t>
+      </w:r>
+      <w:proofErr w:type="gramEnd"/>
+      <w:r>
+        <w:t xml:space="preserve"> quel fichier ?</w:t>
+      </w:r>
+    </w:p>
+  </w:comment>
+  <w:comment w:id="11" w:author="Issam REBAI" w:date="2016-08-04T09:06:00Z" w:initials="IR">
+    <w:p>
+      <w:pPr>
+        <w:pStyle w:val="Commentaire"/>
+      </w:pPr>
+      <w:r>
+        <w:rPr>
+          <w:rStyle w:val="Marquedecommentaire"/>
+        </w:rPr>
+        <w:annotationRef/>
+      </w:r>
+      <w:r>
+        <w:t>Nécessite plus d’explication (exemple ?)</w:t>
+      </w:r>
+    </w:p>
+  </w:comment>
+  <w:comment w:id="12" w:author="Issam REBAI" w:date="2016-08-04T09:12:00Z" w:initials="IR">
+    <w:p>
+      <w:pPr>
+        <w:pStyle w:val="Commentaire"/>
+      </w:pPr>
+      <w:r>
+        <w:rPr>
+          <w:rStyle w:val="Marquedecommentaire"/>
+        </w:rPr>
+        <w:annotationRef/>
+      </w:r>
+      <w:r>
+        <w:t xml:space="preserve">Dans le code ajouter dans le commentaire avant les </w:t>
+      </w:r>
+      <w:proofErr w:type="spellStart"/>
+      <w:r>
+        <w:t>paths</w:t>
+      </w:r>
+      <w:proofErr w:type="spellEnd"/>
+      <w:r>
+        <w:t xml:space="preserve"> le fichier qu’il faut renseigner ? Pourquoi il n’y pas d’extension du fichier ?</w:t>
+      </w:r>
+    </w:p>
+  </w:comment>
+  <w:comment w:id="13" w:author="Issam REBAI" w:date="2016-08-04T09:14:00Z" w:initials="IR">
+    <w:p>
+      <w:pPr>
+        <w:pStyle w:val="Commentaire"/>
+      </w:pPr>
+      <w:r>
+        <w:rPr>
+          <w:rStyle w:val="Marquedecommentaire"/>
+        </w:rPr>
+        <w:annotationRef/>
+      </w:r>
+      <w:r>
+        <w:t>C’est dans la machine virtuelle ?</w:t>
+      </w:r>
+      <w:bookmarkStart w:id="14" w:name="_GoBack"/>
+      <w:bookmarkEnd w:id="14"/>
+    </w:p>
+  </w:comment>
+</w:comments>
+</file>
+
+<file path=word/commentsExtended.xml><?xml version="1.0" encoding="utf-8"?>
+<w15:commentsEx xmlns:wpc="http://schemas.microsoft.com/office/word/2010/wordprocessingCanvas" xmlns:mc="http://schemas.openxmlformats.org/markup-compatibility/2006" xmlns:o="urn:schemas-microsoft-com:office:office" xmlns:r="http://schemas.openxmlformats.org/officeDocument/2006/relationships" xmlns:m="http://schemas.openxmlformats.org/officeDocument/2006/math" xmlns:v="urn:schemas-microsoft-com:vml" xmlns:wp14="http://schemas.microsoft.com/office/word/2010/wordprocessingDrawing" xmlns:wp="http://schemas.openxmlformats.org/drawingml/2006/wordprocessingDrawing" xmlns:w10="urn:schemas-microsoft-com:office:word" xmlns:w="http://schemas.openxmlformats.org/wordprocessingml/2006/main" xmlns:w14="http://schemas.microsoft.com/office/word/2010/wordml" xmlns:w15="http://schemas.microsoft.com/office/word/2012/wordml" xmlns:wpg="http://schemas.microsoft.com/office/word/2010/wordprocessingGroup" xmlns:wpi="http://schemas.microsoft.com/office/word/2010/wordprocessingInk" xmlns:wne="http://schemas.microsoft.com/office/word/2006/wordml" xmlns:wps="http://schemas.microsoft.com/office/word/2010/wordprocessingShape" mc:Ignorable="w14 w15 wp14">
+  <w15:commentEx w15:paraId="16E4BE35" w15:done="0"/>
+  <w15:commentEx w15:paraId="6061C687" w15:done="0"/>
+  <w15:commentEx w15:paraId="220A09A1" w15:done="0"/>
+  <w15:commentEx w15:paraId="76201E22" w15:done="0"/>
+  <w15:commentEx w15:paraId="4930E47B" w15:done="0"/>
+</w15:commentsEx>
+</file>
+
 <file path=word/numbering.xml><?xml version="1.0" encoding="utf-8"?>
-<w:numbering xmlns:wpc="http://schemas.microsoft.com/office/word/2010/wordprocessingCanvas" xmlns:mc="http://schemas.openxmlformats.org/markup-compatibility/2006" xmlns:o="urn:schemas-microsoft-com:office:office" xmlns:r="http://schemas.openxmlformats.org/officeDocument/2006/relationships" xmlns:m="http://schemas.openxmlformats.org/officeDocument/2006/math" xmlns:v="urn:schemas-microsoft-com:vml" xmlns:wp14="http://schemas.microsoft.com/office/word/2010/wordprocessingDrawing" xmlns:wp="http://schemas.openxmlformats.org/drawingml/2006/wordprocessingDrawing" xmlns:w10="urn:schemas-microsoft-com:office:word" xmlns:w="http://schemas.openxmlformats.org/wordprocessingml/2006/main" xmlns:w14="http://schemas.microsoft.com/office/word/2010/wordml" xmlns:wpg="http://schemas.microsoft.com/office/word/2010/wordprocessingGroup" xmlns:wpi="http://schemas.microsoft.com/office/word/2010/wordprocessingInk" xmlns:wne="http://schemas.microsoft.com/office/word/2006/wordml" xmlns:wps="http://schemas.microsoft.com/office/word/2010/wordprocessingShape" mc:Ignorable="w14 wp14">
-  <w:abstractNum w:abstractNumId="0">
+<w:numbering xmlns:wpc="http://schemas.microsoft.com/office/word/2010/wordprocessingCanvas" xmlns:mc="http://schemas.openxmlformats.org/markup-compatibility/2006" xmlns:o="urn:schemas-microsoft-com:office:office" xmlns:r="http://schemas.openxmlformats.org/officeDocument/2006/relationships" xmlns:m="http://schemas.openxmlformats.org/officeDocument/2006/math" xmlns:v="urn:schemas-microsoft-com:vml" xmlns:wp14="http://schemas.microsoft.com/office/word/2010/wordprocessingDrawing" xmlns:wp="http://schemas.openxmlformats.org/drawingml/2006/wordprocessingDrawing" xmlns:w10="urn:schemas-microsoft-com:office:word" xmlns:w="http://schemas.openxmlformats.org/wordprocessingml/2006/main" xmlns:w14="http://schemas.microsoft.com/office/word/2010/wordml" xmlns:w15="http://schemas.microsoft.com/office/word/2012/wordml" xmlns:wpg="http://schemas.microsoft.com/office/word/2010/wordprocessingGroup" xmlns:wpi="http://schemas.microsoft.com/office/word/2010/wordprocessingInk" xmlns:wne="http://schemas.microsoft.com/office/word/2006/wordml" xmlns:wps="http://schemas.microsoft.com/office/word/2010/wordprocessingShape" mc:Ignorable="w14 w15 wp14">
+  <w:abstractNum w:abstractNumId="0" w15:restartNumberingAfterBreak="0">
     <w:nsid w:val="1E8C1165"/>
     <w:multiLevelType w:val="multilevel"/>
     <w:tmpl w:val="040C001F"/>
@@ -548,7 +975,7 @@
       </w:pPr>
     </w:lvl>
   </w:abstractNum>
-  <w:abstractNum w:abstractNumId="1">
+  <w:abstractNum w:abstractNumId="1" w15:restartNumberingAfterBreak="0">
     <w:nsid w:val="3A5D5279"/>
     <w:multiLevelType w:val="hybridMultilevel"/>
     <w:tmpl w:val="FE128BF2"/>
@@ -662,7 +1089,7 @@
       </w:rPr>
     </w:lvl>
   </w:abstractNum>
-  <w:abstractNum w:abstractNumId="2">
+  <w:abstractNum w:abstractNumId="2" w15:restartNumberingAfterBreak="0">
     <w:nsid w:val="5F1A2D66"/>
     <w:multiLevelType w:val="hybridMultilevel"/>
     <w:tmpl w:val="ECF87D22"/>
@@ -787,8 +1214,16 @@
 </w:numbering>
 </file>
 
+<file path=word/people.xml><?xml version="1.0" encoding="utf-8"?>
+<w15:people xmlns:wpc="http://schemas.microsoft.com/office/word/2010/wordprocessingCanvas" xmlns:mc="http://schemas.openxmlformats.org/markup-compatibility/2006" xmlns:o="urn:schemas-microsoft-com:office:office" xmlns:r="http://schemas.openxmlformats.org/officeDocument/2006/relationships" xmlns:m="http://schemas.openxmlformats.org/officeDocument/2006/math" xmlns:v="urn:schemas-microsoft-com:vml" xmlns:wp14="http://schemas.microsoft.com/office/word/2010/wordprocessingDrawing" xmlns:wp="http://schemas.openxmlformats.org/drawingml/2006/wordprocessingDrawing" xmlns:w10="urn:schemas-microsoft-com:office:word" xmlns:w="http://schemas.openxmlformats.org/wordprocessingml/2006/main" xmlns:w14="http://schemas.microsoft.com/office/word/2010/wordml" xmlns:w15="http://schemas.microsoft.com/office/word/2012/wordml" xmlns:wpg="http://schemas.microsoft.com/office/word/2010/wordprocessingGroup" xmlns:wpi="http://schemas.microsoft.com/office/word/2010/wordprocessingInk" xmlns:wne="http://schemas.microsoft.com/office/word/2006/wordml" xmlns:wps="http://schemas.microsoft.com/office/word/2010/wordprocessingShape" mc:Ignorable="w14 w15 wp14">
+  <w15:person w15:author="Issam REBAI">
+    <w15:presenceInfo w15:providerId="None" w15:userId="Issam REBAI"/>
+  </w15:person>
+</w15:people>
+</file>
+
 <file path=word/styles.xml><?xml version="1.0" encoding="utf-8"?>
-<w:styles xmlns:mc="http://schemas.openxmlformats.org/markup-compatibility/2006" xmlns:r="http://schemas.openxmlformats.org/officeDocument/2006/relationships" xmlns:w="http://schemas.openxmlformats.org/wordprocessingml/2006/main" xmlns:w14="http://schemas.microsoft.com/office/word/2010/wordml" mc:Ignorable="w14">
+<w:styles xmlns:mc="http://schemas.openxmlformats.org/markup-compatibility/2006" xmlns:r="http://schemas.openxmlformats.org/officeDocument/2006/relationships" xmlns:w="http://schemas.openxmlformats.org/wordprocessingml/2006/main" xmlns:w14="http://schemas.microsoft.com/office/word/2010/wordml" xmlns:w15="http://schemas.microsoft.com/office/word/2012/wordml" mc:Ignorable="w14 w15">
   <w:docDefaults>
     <w:rPrDefault>
       <w:rPr>
@@ -804,144 +1239,378 @@
       </w:pPr>
     </w:pPrDefault>
   </w:docDefaults>
-  <w:latentStyles w:defLockedState="0" w:defUIPriority="99" w:defSemiHidden="1" w:defUnhideWhenUsed="1" w:defQFormat="0" w:count="267">
-    <w:lsdException w:name="Normal" w:semiHidden="0" w:uiPriority="0" w:unhideWhenUsed="0" w:qFormat="1"/>
-    <w:lsdException w:name="heading 1" w:semiHidden="0" w:uiPriority="9" w:unhideWhenUsed="0" w:qFormat="1"/>
-    <w:lsdException w:name="heading 2" w:uiPriority="9" w:qFormat="1"/>
-    <w:lsdException w:name="heading 3" w:uiPriority="9" w:qFormat="1"/>
-    <w:lsdException w:name="heading 4" w:uiPriority="9" w:qFormat="1"/>
-    <w:lsdException w:name="heading 5" w:uiPriority="9" w:qFormat="1"/>
-    <w:lsdException w:name="heading 6" w:uiPriority="9" w:qFormat="1"/>
-    <w:lsdException w:name="heading 7" w:uiPriority="9" w:qFormat="1"/>
-    <w:lsdException w:name="heading 8" w:uiPriority="9" w:qFormat="1"/>
-    <w:lsdException w:name="heading 9" w:uiPriority="9" w:qFormat="1"/>
-    <w:lsdException w:name="toc 1" w:uiPriority="39"/>
-    <w:lsdException w:name="toc 2" w:uiPriority="39"/>
-    <w:lsdException w:name="toc 3" w:uiPriority="39"/>
-    <w:lsdException w:name="toc 4" w:uiPriority="39"/>
-    <w:lsdException w:name="toc 5" w:uiPriority="39"/>
-    <w:lsdException w:name="toc 6" w:uiPriority="39"/>
-    <w:lsdException w:name="toc 7" w:uiPriority="39"/>
-    <w:lsdException w:name="toc 8" w:uiPriority="39"/>
-    <w:lsdException w:name="toc 9" w:uiPriority="39"/>
-    <w:lsdException w:name="caption" w:uiPriority="35" w:qFormat="1"/>
-    <w:lsdException w:name="Title" w:semiHidden="0" w:uiPriority="10" w:unhideWhenUsed="0" w:qFormat="1"/>
-    <w:lsdException w:name="Default Paragraph Font" w:uiPriority="1"/>
-    <w:lsdException w:name="Subtitle" w:semiHidden="0" w:uiPriority="11" w:unhideWhenUsed="0" w:qFormat="1"/>
-    <w:lsdException w:name="Strong" w:semiHidden="0" w:uiPriority="22" w:unhideWhenUsed="0" w:qFormat="1"/>
-    <w:lsdException w:name="Emphasis" w:semiHidden="0" w:uiPriority="20" w:unhideWhenUsed="0" w:qFormat="1"/>
-    <w:lsdException w:name="Table Grid" w:semiHidden="0" w:uiPriority="59" w:unhideWhenUsed="0"/>
-    <w:lsdException w:name="Placeholder Text" w:unhideWhenUsed="0"/>
-    <w:lsdException w:name="No Spacing" w:semiHidden="0" w:uiPriority="1" w:unhideWhenUsed="0" w:qFormat="1"/>
-    <w:lsdException w:name="Light Shading" w:semiHidden="0" w:uiPriority="60" w:unhideWhenUsed="0"/>
-    <w:lsdException w:name="Light List" w:semiHidden="0" w:uiPriority="61" w:unhideWhenUsed="0"/>
-    <w:lsdException w:name="Light Grid" w:semiHidden="0" w:uiPriority="62" w:unhideWhenUsed="0"/>
-    <w:lsdException w:name="Medium Shading 1" w:semiHidden="0" w:uiPriority="63" w:unhideWhenUsed="0"/>
-    <w:lsdException w:name="Medium Shading 2" w:semiHidden="0" w:uiPriority="64" w:unhideWhenUsed="0"/>
-    <w:lsdException w:name="Medium List 1" w:semiHidden="0" w:uiPriority="65" w:unhideWhenUsed="0"/>
-    <w:lsdException w:name="Medium List 2" w:semiHidden="0" w:uiPriority="66" w:unhideWhenUsed="0"/>
-    <w:lsdException w:name="Medium Grid 1" w:semiHidden="0" w:uiPriority="67" w:unhideWhenUsed="0"/>
-    <w:lsdException w:name="Medium Grid 2" w:semiHidden="0" w:uiPriority="68" w:unhideWhenUsed="0"/>
-    <w:lsdException w:name="Medium Grid 3" w:semiHidden="0" w:uiPriority="69" w:unhideWhenUsed="0"/>
-    <w:lsdException w:name="Dark List" w:semiHidden="0" w:uiPriority="70" w:unhideWhenUsed="0"/>
-    <w:lsdException w:name="Colorful Shading" w:semiHidden="0" w:uiPriority="71" w:unhideWhenUsed="0"/>
-    <w:lsdException w:name="Colorful List" w:semiHidden="0" w:uiPriority="72" w:unhideWhenUsed="0"/>
-    <w:lsdException w:name="Colorful Grid" w:semiHidden="0" w:uiPriority="73" w:unhideWhenUsed="0"/>
-    <w:lsdException w:name="Light Shading Accent 1" w:semiHidden="0" w:uiPriority="60" w:unhideWhenUsed="0"/>
-    <w:lsdException w:name="Light List Accent 1" w:semiHidden="0" w:uiPriority="61" w:unhideWhenUsed="0"/>
-    <w:lsdException w:name="Light Grid Accent 1" w:semiHidden="0" w:uiPriority="62" w:unhideWhenUsed="0"/>
-    <w:lsdException w:name="Medium Shading 1 Accent 1" w:semiHidden="0" w:uiPriority="63" w:unhideWhenUsed="0"/>
-    <w:lsdException w:name="Medium Shading 2 Accent 1" w:semiHidden="0" w:uiPriority="64" w:unhideWhenUsed="0"/>
-    <w:lsdException w:name="Medium List 1 Accent 1" w:semiHidden="0" w:uiPriority="65" w:unhideWhenUsed="0"/>
-    <w:lsdException w:name="Revision" w:unhideWhenUsed="0"/>
-    <w:lsdException w:name="List Paragraph" w:semiHidden="0" w:uiPriority="34" w:unhideWhenUsed="0" w:qFormat="1"/>
-    <w:lsdException w:name="Quote" w:semiHidden="0" w:uiPriority="29" w:unhideWhenUsed="0" w:qFormat="1"/>
-    <w:lsdException w:name="Intense Quote" w:semiHidden="0" w:uiPriority="30" w:unhideWhenUsed="0" w:qFormat="1"/>
-    <w:lsdException w:name="Medium List 2 Accent 1" w:semiHidden="0" w:uiPriority="66" w:unhideWhenUsed="0"/>
-    <w:lsdException w:name="Medium Grid 1 Accent 1" w:semiHidden="0" w:uiPriority="67" w:unhideWhenUsed="0"/>
-    <w:lsdException w:name="Medium Grid 2 Accent 1" w:semiHidden="0" w:uiPriority="68" w:unhideWhenUsed="0"/>
-    <w:lsdException w:name="Medium Grid 3 Accent 1" w:semiHidden="0" w:uiPriority="69" w:unhideWhenUsed="0"/>
-    <w:lsdException w:name="Dark List Accent 1" w:semiHidden="0" w:uiPriority="70" w:unhideWhenUsed="0"/>
-    <w:lsdException w:name="Colorful Shading Accent 1" w:semiHidden="0" w:uiPriority="71" w:unhideWhenUsed="0"/>
-    <w:lsdException w:name="Colorful List Accent 1" w:semiHidden="0" w:uiPriority="72" w:unhideWhenUsed="0"/>
-    <w:lsdException w:name="Colorful Grid Accent 1" w:semiHidden="0" w:uiPriority="73" w:unhideWhenUsed="0"/>
-    <w:lsdException w:name="Light Shading Accent 2" w:semiHidden="0" w:uiPriority="60" w:unhideWhenUsed="0"/>
-    <w:lsdException w:name="Light List Accent 2" w:semiHidden="0" w:uiPriority="61" w:unhideWhenUsed="0"/>
-    <w:lsdException w:name="Light Grid Accent 2" w:semiHidden="0" w:uiPriority="62" w:unhideWhenUsed="0"/>
-    <w:lsdException w:name="Medium Shading 1 Accent 2" w:semiHidden="0" w:uiPriority="63" w:unhideWhenUsed="0"/>
-    <w:lsdException w:name="Medium Shading 2 Accent 2" w:semiHidden="0" w:uiPriority="64" w:unhideWhenUsed="0"/>
-    <w:lsdException w:name="Medium List 1 Accent 2" w:semiHidden="0" w:uiPriority="65" w:unhideWhenUsed="0"/>
-    <w:lsdException w:name="Medium List 2 Accent 2" w:semiHidden="0" w:uiPriority="66" w:unhideWhenUsed="0"/>
-    <w:lsdException w:name="Medium Grid 1 Accent 2" w:semiHidden="0" w:uiPriority="67" w:unhideWhenUsed="0"/>
-    <w:lsdException w:name="Medium Grid 2 Accent 2" w:semiHidden="0" w:uiPriority="68" w:unhideWhenUsed="0"/>
-    <w:lsdException w:name="Medium Grid 3 Accent 2" w:semiHidden="0" w:uiPriority="69" w:unhideWhenUsed="0"/>
-    <w:lsdException w:name="Dark List Accent 2" w:semiHidden="0" w:uiPriority="70" w:unhideWhenUsed="0"/>
-    <w:lsdException w:name="Colorful Shading Accent 2" w:semiHidden="0" w:uiPriority="71" w:unhideWhenUsed="0"/>
-    <w:lsdException w:name="Colorful List Accent 2" w:semiHidden="0" w:uiPriority="72" w:unhideWhenUsed="0"/>
-    <w:lsdException w:name="Colorful Grid Accent 2" w:semiHidden="0" w:uiPriority="73" w:unhideWhenUsed="0"/>
-    <w:lsdException w:name="Light Shading Accent 3" w:semiHidden="0" w:uiPriority="60" w:unhideWhenUsed="0"/>
-    <w:lsdException w:name="Light List Accent 3" w:semiHidden="0" w:uiPriority="61" w:unhideWhenUsed="0"/>
-    <w:lsdException w:name="Light Grid Accent 3" w:semiHidden="0" w:uiPriority="62" w:unhideWhenUsed="0"/>
-    <w:lsdException w:name="Medium Shading 1 Accent 3" w:semiHidden="0" w:uiPriority="63" w:unhideWhenUsed="0"/>
-    <w:lsdException w:name="Medium Shading 2 Accent 3" w:semiHidden="0" w:uiPriority="64" w:unhideWhenUsed="0"/>
-    <w:lsdException w:name="Medium List 1 Accent 3" w:semiHidden="0" w:uiPriority="65" w:unhideWhenUsed="0"/>
-    <w:lsdException w:name="Medium List 2 Accent 3" w:semiHidden="0" w:uiPriority="66" w:unhideWhenUsed="0"/>
-    <w:lsdException w:name="Medium Grid 1 Accent 3" w:semiHidden="0" w:uiPriority="67" w:unhideWhenUsed="0"/>
-    <w:lsdException w:name="Medium Grid 2 Accent 3" w:semiHidden="0" w:uiPriority="68" w:unhideWhenUsed="0"/>
-    <w:lsdException w:name="Medium Grid 3 Accent 3" w:semiHidden="0" w:uiPriority="69" w:unhideWhenUsed="0"/>
-    <w:lsdException w:name="Dark List Accent 3" w:semiHidden="0" w:uiPriority="70" w:unhideWhenUsed="0"/>
-    <w:lsdException w:name="Colorful Shading Accent 3" w:semiHidden="0" w:uiPriority="71" w:unhideWhenUsed="0"/>
-    <w:lsdException w:name="Colorful List Accent 3" w:semiHidden="0" w:uiPriority="72" w:unhideWhenUsed="0"/>
-    <w:lsdException w:name="Colorful Grid Accent 3" w:semiHidden="0" w:uiPriority="73" w:unhideWhenUsed="0"/>
-    <w:lsdException w:name="Light Shading Accent 4" w:semiHidden="0" w:uiPriority="60" w:unhideWhenUsed="0"/>
-    <w:lsdException w:name="Light List Accent 4" w:semiHidden="0" w:uiPriority="61" w:unhideWhenUsed="0"/>
-    <w:lsdException w:name="Light Grid Accent 4" w:semiHidden="0" w:uiPriority="62" w:unhideWhenUsed="0"/>
-    <w:lsdException w:name="Medium Shading 1 Accent 4" w:semiHidden="0" w:uiPriority="63" w:unhideWhenUsed="0"/>
-    <w:lsdException w:name="Medium Shading 2 Accent 4" w:semiHidden="0" w:uiPriority="64" w:unhideWhenUsed="0"/>
-    <w:lsdException w:name="Medium List 1 Accent 4" w:semiHidden="0" w:uiPriority="65" w:unhideWhenUsed="0"/>
-    <w:lsdException w:name="Medium List 2 Accent 4" w:semiHidden="0" w:uiPriority="66" w:unhideWhenUsed="0"/>
-    <w:lsdException w:name="Medium Grid 1 Accent 4" w:semiHidden="0" w:uiPriority="67" w:unhideWhenUsed="0"/>
-    <w:lsdException w:name="Medium Grid 2 Accent 4" w:semiHidden="0" w:uiPriority="68" w:unhideWhenUsed="0"/>
-    <w:lsdException w:name="Medium Grid 3 Accent 4" w:semiHidden="0" w:uiPriority="69" w:unhideWhenUsed="0"/>
-    <w:lsdException w:name="Dark List Accent 4" w:semiHidden="0" w:uiPriority="70" w:unhideWhenUsed="0"/>
-    <w:lsdException w:name="Colorful Shading Accent 4" w:semiHidden="0" w:uiPriority="71" w:unhideWhenUsed="0"/>
-    <w:lsdException w:name="Colorful List Accent 4" w:semiHidden="0" w:uiPriority="72" w:unhideWhenUsed="0"/>
-    <w:lsdException w:name="Colorful Grid Accent 4" w:semiHidden="0" w:uiPriority="73" w:unhideWhenUsed="0"/>
-    <w:lsdException w:name="Light Shading Accent 5" w:semiHidden="0" w:uiPriority="60" w:unhideWhenUsed="0"/>
-    <w:lsdException w:name="Light List Accent 5" w:semiHidden="0" w:uiPriority="61" w:unhideWhenUsed="0"/>
-    <w:lsdException w:name="Light Grid Accent 5" w:semiHidden="0" w:uiPriority="62" w:unhideWhenUsed="0"/>
-    <w:lsdException w:name="Medium Shading 1 Accent 5" w:semiHidden="0" w:uiPriority="63" w:unhideWhenUsed="0"/>
-    <w:lsdException w:name="Medium Shading 2 Accent 5" w:semiHidden="0" w:uiPriority="64" w:unhideWhenUsed="0"/>
-    <w:lsdException w:name="Medium List 1 Accent 5" w:semiHidden="0" w:uiPriority="65" w:unhideWhenUsed="0"/>
-    <w:lsdException w:name="Medium List 2 Accent 5" w:semiHidden="0" w:uiPriority="66" w:unhideWhenUsed="0"/>
-    <w:lsdException w:name="Medium Grid 1 Accent 5" w:semiHidden="0" w:uiPriority="67" w:unhideWhenUsed="0"/>
-    <w:lsdException w:name="Medium Grid 2 Accent 5" w:semiHidden="0" w:uiPriority="68" w:unhideWhenUsed="0"/>
-    <w:lsdException w:name="Medium Grid 3 Accent 5" w:semiHidden="0" w:uiPriority="69" w:unhideWhenUsed="0"/>
-    <w:lsdException w:name="Dark List Accent 5" w:semiHidden="0" w:uiPriority="70" w:unhideWhenUsed="0"/>
-    <w:lsdException w:name="Colorful Shading Accent 5" w:semiHidden="0" w:uiPriority="71" w:unhideWhenUsed="0"/>
-    <w:lsdException w:name="Colorful List Accent 5" w:semiHidden="0" w:uiPriority="72" w:unhideWhenUsed="0"/>
-    <w:lsdException w:name="Colorful Grid Accent 5" w:semiHidden="0" w:uiPriority="73" w:unhideWhenUsed="0"/>
-    <w:lsdException w:name="Light Shading Accent 6" w:semiHidden="0" w:uiPriority="60" w:unhideWhenUsed="0"/>
-    <w:lsdException w:name="Light List Accent 6" w:semiHidden="0" w:uiPriority="61" w:unhideWhenUsed="0"/>
-    <w:lsdException w:name="Light Grid Accent 6" w:semiHidden="0" w:uiPriority="62" w:unhideWhenUsed="0"/>
-    <w:lsdException w:name="Medium Shading 1 Accent 6" w:semiHidden="0" w:uiPriority="63" w:unhideWhenUsed="0"/>
-    <w:lsdException w:name="Medium Shading 2 Accent 6" w:semiHidden="0" w:uiPriority="64" w:unhideWhenUsed="0"/>
-    <w:lsdException w:name="Medium List 1 Accent 6" w:semiHidden="0" w:uiPriority="65" w:unhideWhenUsed="0"/>
-    <w:lsdException w:name="Medium List 2 Accent 6" w:semiHidden="0" w:uiPriority="66" w:unhideWhenUsed="0"/>
-    <w:lsdException w:name="Medium Grid 1 Accent 6" w:semiHidden="0" w:uiPriority="67" w:unhideWhenUsed="0"/>
-    <w:lsdException w:name="Medium Grid 2 Accent 6" w:semiHidden="0" w:uiPriority="68" w:unhideWhenUsed="0"/>
-    <w:lsdException w:name="Medium Grid 3 Accent 6" w:semiHidden="0" w:uiPriority="69" w:unhideWhenUsed="0"/>
-    <w:lsdException w:name="Dark List Accent 6" w:semiHidden="0" w:uiPriority="70" w:unhideWhenUsed="0"/>
-    <w:lsdException w:name="Colorful Shading Accent 6" w:semiHidden="0" w:uiPriority="71" w:unhideWhenUsed="0"/>
-    <w:lsdException w:name="Colorful List Accent 6" w:semiHidden="0" w:uiPriority="72" w:unhideWhenUsed="0"/>
-    <w:lsdException w:name="Colorful Grid Accent 6" w:semiHidden="0" w:uiPriority="73" w:unhideWhenUsed="0"/>
-    <w:lsdException w:name="Subtle Emphasis" w:semiHidden="0" w:uiPriority="19" w:unhideWhenUsed="0" w:qFormat="1"/>
-    <w:lsdException w:name="Intense Emphasis" w:semiHidden="0" w:uiPriority="21" w:unhideWhenUsed="0" w:qFormat="1"/>
-    <w:lsdException w:name="Subtle Reference" w:semiHidden="0" w:uiPriority="31" w:unhideWhenUsed="0" w:qFormat="1"/>
-    <w:lsdException w:name="Intense Reference" w:semiHidden="0" w:uiPriority="32" w:unhideWhenUsed="0" w:qFormat="1"/>
-    <w:lsdException w:name="Book Title" w:semiHidden="0" w:uiPriority="33" w:unhideWhenUsed="0" w:qFormat="1"/>
-    <w:lsdException w:name="Bibliography" w:uiPriority="37"/>
-    <w:lsdException w:name="TOC Heading" w:uiPriority="39" w:qFormat="1"/>
+  <w:latentStyles w:defLockedState="0" w:defUIPriority="99" w:defSemiHidden="0" w:defUnhideWhenUsed="0" w:defQFormat="0" w:count="371">
+    <w:lsdException w:name="Normal" w:uiPriority="0" w:qFormat="1"/>
+    <w:lsdException w:name="heading 1" w:uiPriority="9" w:qFormat="1"/>
+    <w:lsdException w:name="heading 2" w:semiHidden="1" w:uiPriority="9" w:unhideWhenUsed="1" w:qFormat="1"/>
+    <w:lsdException w:name="heading 3" w:semiHidden="1" w:uiPriority="9" w:unhideWhenUsed="1" w:qFormat="1"/>
+    <w:lsdException w:name="heading 4" w:semiHidden="1" w:uiPriority="9" w:unhideWhenUsed="1" w:qFormat="1"/>
+    <w:lsdException w:name="heading 5" w:semiHidden="1" w:uiPriority="9" w:unhideWhenUsed="1" w:qFormat="1"/>
+    <w:lsdException w:name="heading 6" w:semiHidden="1" w:uiPriority="9" w:unhideWhenUsed="1" w:qFormat="1"/>
+    <w:lsdException w:name="heading 7" w:semiHidden="1" w:uiPriority="9" w:unhideWhenUsed="1" w:qFormat="1"/>
+    <w:lsdException w:name="heading 8" w:semiHidden="1" w:uiPriority="9" w:unhideWhenUsed="1" w:qFormat="1"/>
+    <w:lsdException w:name="heading 9" w:semiHidden="1" w:uiPriority="9" w:unhideWhenUsed="1" w:qFormat="1"/>
+    <w:lsdException w:name="index 1" w:semiHidden="1" w:unhideWhenUsed="1"/>
+    <w:lsdException w:name="index 2" w:semiHidden="1" w:unhideWhenUsed="1"/>
+    <w:lsdException w:name="index 3" w:semiHidden="1" w:unhideWhenUsed="1"/>
+    <w:lsdException w:name="index 4" w:semiHidden="1" w:unhideWhenUsed="1"/>
+    <w:lsdException w:name="index 5" w:semiHidden="1" w:unhideWhenUsed="1"/>
+    <w:lsdException w:name="index 6" w:semiHidden="1" w:unhideWhenUsed="1"/>
+    <w:lsdException w:name="index 7" w:semiHidden="1" w:unhideWhenUsed="1"/>
+    <w:lsdException w:name="index 8" w:semiHidden="1" w:unhideWhenUsed="1"/>
+    <w:lsdException w:name="index 9" w:semiHidden="1" w:unhideWhenUsed="1"/>
+    <w:lsdException w:name="toc 1" w:semiHidden="1" w:uiPriority="39" w:unhideWhenUsed="1"/>
+    <w:lsdException w:name="toc 2" w:semiHidden="1" w:uiPriority="39" w:unhideWhenUsed="1"/>
+    <w:lsdException w:name="toc 3" w:semiHidden="1" w:uiPriority="39" w:unhideWhenUsed="1"/>
+    <w:lsdException w:name="toc 4" w:semiHidden="1" w:uiPriority="39" w:unhideWhenUsed="1"/>
+    <w:lsdException w:name="toc 5" w:semiHidden="1" w:uiPriority="39" w:unhideWhenUsed="1"/>
+    <w:lsdException w:name="toc 6" w:semiHidden="1" w:uiPriority="39" w:unhideWhenUsed="1"/>
+    <w:lsdException w:name="toc 7" w:semiHidden="1" w:uiPriority="39" w:unhideWhenUsed="1"/>
+    <w:lsdException w:name="toc 8" w:semiHidden="1" w:uiPriority="39" w:unhideWhenUsed="1"/>
+    <w:lsdException w:name="toc 9" w:semiHidden="1" w:uiPriority="39" w:unhideWhenUsed="1"/>
+    <w:lsdException w:name="Normal Indent" w:semiHidden="1" w:unhideWhenUsed="1"/>
+    <w:lsdException w:name="footnote text" w:semiHidden="1" w:unhideWhenUsed="1"/>
+    <w:lsdException w:name="annotation text" w:semiHidden="1" w:unhideWhenUsed="1"/>
+    <w:lsdException w:name="header" w:semiHidden="1" w:unhideWhenUsed="1"/>
+    <w:lsdException w:name="footer" w:semiHidden="1" w:unhideWhenUsed="1"/>
+    <w:lsdException w:name="index heading" w:semiHidden="1" w:unhideWhenUsed="1"/>
+    <w:lsdException w:name="caption" w:semiHidden="1" w:uiPriority="35" w:unhideWhenUsed="1" w:qFormat="1"/>
+    <w:lsdException w:name="table of figures" w:semiHidden="1" w:unhideWhenUsed="1"/>
+    <w:lsdException w:name="envelope address" w:semiHidden="1" w:unhideWhenUsed="1"/>
+    <w:lsdException w:name="envelope return" w:semiHidden="1" w:unhideWhenUsed="1"/>
+    <w:lsdException w:name="footnote reference" w:semiHidden="1" w:unhideWhenUsed="1"/>
+    <w:lsdException w:name="annotation reference" w:semiHidden="1" w:unhideWhenUsed="1"/>
+    <w:lsdException w:name="line number" w:semiHidden="1" w:unhideWhenUsed="1"/>
+    <w:lsdException w:name="page number" w:semiHidden="1" w:unhideWhenUsed="1"/>
+    <w:lsdException w:name="endnote reference" w:semiHidden="1" w:unhideWhenUsed="1"/>
+    <w:lsdException w:name="endnote text" w:semiHidden="1" w:unhideWhenUsed="1"/>
+    <w:lsdException w:name="table of authorities" w:semiHidden="1" w:unhideWhenUsed="1"/>
+    <w:lsdException w:name="macro" w:semiHidden="1" w:unhideWhenUsed="1"/>
+    <w:lsdException w:name="toa heading" w:semiHidden="1" w:unhideWhenUsed="1"/>
+    <w:lsdException w:name="List" w:semiHidden="1" w:unhideWhenUsed="1"/>
+    <w:lsdException w:name="List Bullet" w:semiHidden="1" w:unhideWhenUsed="1"/>
+    <w:lsdException w:name="List Number" w:semiHidden="1" w:unhideWhenUsed="1"/>
+    <w:lsdException w:name="List 2" w:semiHidden="1" w:unhideWhenUsed="1"/>
+    <w:lsdException w:name="List 3" w:semiHidden="1" w:unhideWhenUsed="1"/>
+    <w:lsdException w:name="List 4" w:semiHidden="1" w:unhideWhenUsed="1"/>
+    <w:lsdException w:name="List 5" w:semiHidden="1" w:unhideWhenUsed="1"/>
+    <w:lsdException w:name="List Bullet 2" w:semiHidden="1" w:unhideWhenUsed="1"/>
+    <w:lsdException w:name="List Bullet 3" w:semiHidden="1" w:unhideWhenUsed="1"/>
+    <w:lsdException w:name="List Bullet 4" w:semiHidden="1" w:unhideWhenUsed="1"/>
+    <w:lsdException w:name="List Bullet 5" w:semiHidden="1" w:unhideWhenUsed="1"/>
+    <w:lsdException w:name="List Number 2" w:semiHidden="1" w:unhideWhenUsed="1"/>
+    <w:lsdException w:name="List Number 3" w:semiHidden="1" w:unhideWhenUsed="1"/>
+    <w:lsdException w:name="List Number 4" w:semiHidden="1" w:unhideWhenUsed="1"/>
+    <w:lsdException w:name="List Number 5" w:semiHidden="1" w:unhideWhenUsed="1"/>
+    <w:lsdException w:name="Title" w:uiPriority="10" w:qFormat="1"/>
+    <w:lsdException w:name="Closing" w:semiHidden="1" w:unhideWhenUsed="1"/>
+    <w:lsdException w:name="Signature" w:semiHidden="1" w:unhideWhenUsed="1"/>
+    <w:lsdException w:name="Default Paragraph Font" w:semiHidden="1" w:uiPriority="1" w:unhideWhenUsed="1"/>
+    <w:lsdException w:name="Body Text" w:semiHidden="1" w:unhideWhenUsed="1"/>
+    <w:lsdException w:name="Body Text Indent" w:semiHidden="1" w:unhideWhenUsed="1"/>
+    <w:lsdException w:name="List Continue" w:semiHidden="1" w:unhideWhenUsed="1"/>
+    <w:lsdException w:name="List Continue 2" w:semiHidden="1" w:unhideWhenUsed="1"/>
+    <w:lsdException w:name="List Continue 3" w:semiHidden="1" w:unhideWhenUsed="1"/>
+    <w:lsdException w:name="List Continue 4" w:semiHidden="1" w:unhideWhenUsed="1"/>
+    <w:lsdException w:name="List Continue 5" w:semiHidden="1" w:unhideWhenUsed="1"/>
+    <w:lsdException w:name="Message Header" w:semiHidden="1" w:unhideWhenUsed="1"/>
+    <w:lsdException w:name="Subtitle" w:uiPriority="11" w:qFormat="1"/>
+    <w:lsdException w:name="Salutation" w:semiHidden="1" w:unhideWhenUsed="1"/>
+    <w:lsdException w:name="Date" w:semiHidden="1" w:unhideWhenUsed="1"/>
+    <w:lsdException w:name="Body Text First Indent" w:semiHidden="1" w:unhideWhenUsed="1"/>
+    <w:lsdException w:name="Body Text First Indent 2" w:semiHidden="1" w:unhideWhenUsed="1"/>
+    <w:lsdException w:name="Note Heading" w:semiHidden="1" w:unhideWhenUsed="1"/>
+    <w:lsdException w:name="Body Text 2" w:semiHidden="1" w:unhideWhenUsed="1"/>
+    <w:lsdException w:name="Body Text 3" w:semiHidden="1" w:unhideWhenUsed="1"/>
+    <w:lsdException w:name="Body Text Indent 2" w:semiHidden="1" w:unhideWhenUsed="1"/>
+    <w:lsdException w:name="Body Text Indent 3" w:semiHidden="1" w:unhideWhenUsed="1"/>
+    <w:lsdException w:name="Block Text" w:semiHidden="1" w:unhideWhenUsed="1"/>
+    <w:lsdException w:name="Hyperlink" w:semiHidden="1" w:unhideWhenUsed="1"/>
+    <w:lsdException w:name="FollowedHyperlink" w:semiHidden="1" w:unhideWhenUsed="1"/>
+    <w:lsdException w:name="Strong" w:uiPriority="22" w:qFormat="1"/>
+    <w:lsdException w:name="Emphasis" w:uiPriority="20" w:qFormat="1"/>
+    <w:lsdException w:name="Document Map" w:semiHidden="1" w:unhideWhenUsed="1"/>
+    <w:lsdException w:name="Plain Text" w:semiHidden="1" w:unhideWhenUsed="1"/>
+    <w:lsdException w:name="E-mail Signature" w:semiHidden="1" w:unhideWhenUsed="1"/>
+    <w:lsdException w:name="HTML Top of Form" w:semiHidden="1" w:unhideWhenUsed="1"/>
+    <w:lsdException w:name="HTML Bottom of Form" w:semiHidden="1" w:unhideWhenUsed="1"/>
+    <w:lsdException w:name="Normal (Web)" w:semiHidden="1" w:unhideWhenUsed="1"/>
+    <w:lsdException w:name="HTML Acronym" w:semiHidden="1" w:unhideWhenUsed="1"/>
+    <w:lsdException w:name="HTML Address" w:semiHidden="1" w:unhideWhenUsed="1"/>
+    <w:lsdException w:name="HTML Cite" w:semiHidden="1" w:unhideWhenUsed="1"/>
+    <w:lsdException w:name="HTML Code" w:semiHidden="1" w:unhideWhenUsed="1"/>
+    <w:lsdException w:name="HTML Definition" w:semiHidden="1" w:unhideWhenUsed="1"/>
+    <w:lsdException w:name="HTML Keyboard" w:semiHidden="1" w:unhideWhenUsed="1"/>
+    <w:lsdException w:name="HTML Preformatted" w:semiHidden="1" w:unhideWhenUsed="1"/>
+    <w:lsdException w:name="HTML Sample" w:semiHidden="1" w:unhideWhenUsed="1"/>
+    <w:lsdException w:name="HTML Typewriter" w:semiHidden="1" w:unhideWhenUsed="1"/>
+    <w:lsdException w:name="HTML Variable" w:semiHidden="1" w:unhideWhenUsed="1"/>
+    <w:lsdException w:name="Normal Table" w:semiHidden="1" w:unhideWhenUsed="1"/>
+    <w:lsdException w:name="annotation subject" w:semiHidden="1" w:unhideWhenUsed="1"/>
+    <w:lsdException w:name="No List" w:semiHidden="1" w:unhideWhenUsed="1"/>
+    <w:lsdException w:name="Outline List 1" w:semiHidden="1" w:unhideWhenUsed="1"/>
+    <w:lsdException w:name="Outline List 2" w:semiHidden="1" w:unhideWhenUsed="1"/>
+    <w:lsdException w:name="Outline List 3" w:semiHidden="1" w:unhideWhenUsed="1"/>
+    <w:lsdException w:name="Table Simple 1" w:semiHidden="1" w:unhideWhenUsed="1"/>
+    <w:lsdException w:name="Table Simple 2" w:semiHidden="1" w:unhideWhenUsed="1"/>
+    <w:lsdException w:name="Table Simple 3" w:semiHidden="1" w:unhideWhenUsed="1"/>
+    <w:lsdException w:name="Table Classic 1" w:semiHidden="1" w:unhideWhenUsed="1"/>
+    <w:lsdException w:name="Table Classic 2" w:semiHidden="1" w:unhideWhenUsed="1"/>
+    <w:lsdException w:name="Table Classic 3" w:semiHidden="1" w:unhideWhenUsed="1"/>
+    <w:lsdException w:name="Table Classic 4" w:semiHidden="1" w:unhideWhenUsed="1"/>
+    <w:lsdException w:name="Table Colorful 1" w:semiHidden="1" w:unhideWhenUsed="1"/>
+    <w:lsdException w:name="Table Colorful 2" w:semiHidden="1" w:unhideWhenUsed="1"/>
+    <w:lsdException w:name="Table Colorful 3" w:semiHidden="1" w:unhideWhenUsed="1"/>
+    <w:lsdException w:name="Table Columns 1" w:semiHidden="1" w:unhideWhenUsed="1"/>
+    <w:lsdException w:name="Table Columns 2" w:semiHidden="1" w:unhideWhenUsed="1"/>
+    <w:lsdException w:name="Table Columns 3" w:semiHidden="1" w:unhideWhenUsed="1"/>
+    <w:lsdException w:name="Table Columns 4" w:semiHidden="1" w:unhideWhenUsed="1"/>
+    <w:lsdException w:name="Table Columns 5" w:semiHidden="1" w:unhideWhenUsed="1"/>
+    <w:lsdException w:name="Table Grid 1" w:semiHidden="1" w:unhideWhenUsed="1"/>
+    <w:lsdException w:name="Table Grid 2" w:semiHidden="1" w:unhideWhenUsed="1"/>
+    <w:lsdException w:name="Table Grid 3" w:semiHidden="1" w:unhideWhenUsed="1"/>
+    <w:lsdException w:name="Table Grid 4" w:semiHidden="1" w:unhideWhenUsed="1"/>
+    <w:lsdException w:name="Table Grid 5" w:semiHidden="1" w:unhideWhenUsed="1"/>
+    <w:lsdException w:name="Table Grid 6" w:semiHidden="1" w:unhideWhenUsed="1"/>
+    <w:lsdException w:name="Table Grid 7" w:semiHidden="1" w:unhideWhenUsed="1"/>
+    <w:lsdException w:name="Table Grid 8" w:semiHidden="1" w:unhideWhenUsed="1"/>
+    <w:lsdException w:name="Table List 1" w:semiHidden="1" w:unhideWhenUsed="1"/>
+    <w:lsdException w:name="Table List 2" w:semiHidden="1" w:unhideWhenUsed="1"/>
+    <w:lsdException w:name="Table List 3" w:semiHidden="1" w:unhideWhenUsed="1"/>
+    <w:lsdException w:name="Table List 4" w:semiHidden="1" w:unhideWhenUsed="1"/>
+    <w:lsdException w:name="Table List 5" w:semiHidden="1" w:unhideWhenUsed="1"/>
+    <w:lsdException w:name="Table List 6" w:semiHidden="1" w:unhideWhenUsed="1"/>
+    <w:lsdException w:name="Table List 7" w:semiHidden="1" w:unhideWhenUsed="1"/>
+    <w:lsdException w:name="Table List 8" w:semiHidden="1" w:unhideWhenUsed="1"/>
+    <w:lsdException w:name="Table 3D effects 1" w:semiHidden="1" w:unhideWhenUsed="1"/>
+    <w:lsdException w:name="Table 3D effects 2" w:semiHidden="1" w:unhideWhenUsed="1"/>
+    <w:lsdException w:name="Table 3D effects 3" w:semiHidden="1" w:unhideWhenUsed="1"/>
+    <w:lsdException w:name="Table Contemporary" w:semiHidden="1" w:unhideWhenUsed="1"/>
+    <w:lsdException w:name="Table Elegant" w:semiHidden="1" w:unhideWhenUsed="1"/>
+    <w:lsdException w:name="Table Professional" w:semiHidden="1" w:unhideWhenUsed="1"/>
+    <w:lsdException w:name="Table Subtle 1" w:semiHidden="1" w:unhideWhenUsed="1"/>
+    <w:lsdException w:name="Table Subtle 2" w:semiHidden="1" w:unhideWhenUsed="1"/>
+    <w:lsdException w:name="Table Web 1" w:semiHidden="1" w:unhideWhenUsed="1"/>
+    <w:lsdException w:name="Table Web 2" w:semiHidden="1" w:unhideWhenUsed="1"/>
+    <w:lsdException w:name="Table Web 3" w:semiHidden="1" w:unhideWhenUsed="1"/>
+    <w:lsdException w:name="Balloon Text" w:semiHidden="1" w:unhideWhenUsed="1"/>
+    <w:lsdException w:name="Table Grid" w:uiPriority="59"/>
+    <w:lsdException w:name="Table Theme" w:semiHidden="1" w:unhideWhenUsed="1"/>
+    <w:lsdException w:name="Placeholder Text" w:semiHidden="1"/>
+    <w:lsdException w:name="No Spacing" w:uiPriority="1" w:qFormat="1"/>
+    <w:lsdException w:name="Light Shading" w:uiPriority="60"/>
+    <w:lsdException w:name="Light List" w:uiPriority="61"/>
+    <w:lsdException w:name="Light Grid" w:uiPriority="62"/>
+    <w:lsdException w:name="Medium Shading 1" w:uiPriority="63"/>
+    <w:lsdException w:name="Medium Shading 2" w:uiPriority="64"/>
+    <w:lsdException w:name="Medium List 1" w:uiPriority="65"/>
+    <w:lsdException w:name="Medium List 2" w:uiPriority="66"/>
+    <w:lsdException w:name="Medium Grid 1" w:uiPriority="67"/>
+    <w:lsdException w:name="Medium Grid 2" w:uiPriority="68"/>
+    <w:lsdException w:name="Medium Grid 3" w:uiPriority="69"/>
+    <w:lsdException w:name="Dark List" w:uiPriority="70"/>
+    <w:lsdException w:name="Colorful Shading" w:uiPriority="71"/>
+    <w:lsdException w:name="Colorful List" w:uiPriority="72"/>
+    <w:lsdException w:name="Colorful Grid" w:uiPriority="73"/>
+    <w:lsdException w:name="Light Shading Accent 1" w:uiPriority="60"/>
+    <w:lsdException w:name="Light List Accent 1" w:uiPriority="61"/>
+    <w:lsdException w:name="Light Grid Accent 1" w:uiPriority="62"/>
+    <w:lsdException w:name="Medium Shading 1 Accent 1" w:uiPriority="63"/>
+    <w:lsdException w:name="Medium Shading 2 Accent 1" w:uiPriority="64"/>
+    <w:lsdException w:name="Medium List 1 Accent 1" w:uiPriority="65"/>
+    <w:lsdException w:name="Revision" w:semiHidden="1"/>
+    <w:lsdException w:name="List Paragraph" w:uiPriority="34" w:qFormat="1"/>
+    <w:lsdException w:name="Quote" w:uiPriority="29" w:qFormat="1"/>
+    <w:lsdException w:name="Intense Quote" w:uiPriority="30" w:qFormat="1"/>
+    <w:lsdException w:name="Medium List 2 Accent 1" w:uiPriority="66"/>
+    <w:lsdException w:name="Medium Grid 1 Accent 1" w:uiPriority="67"/>
+    <w:lsdException w:name="Medium Grid 2 Accent 1" w:uiPriority="68"/>
+    <w:lsdException w:name="Medium Grid 3 Accent 1" w:uiPriority="69"/>
+    <w:lsdException w:name="Dark List Accent 1" w:uiPriority="70"/>
+    <w:lsdException w:name="Colorful Shading Accent 1" w:uiPriority="71"/>
+    <w:lsdException w:name="Colorful List Accent 1" w:uiPriority="72"/>
+    <w:lsdException w:name="Colorful Grid Accent 1" w:uiPriority="73"/>
+    <w:lsdException w:name="Light Shading Accent 2" w:uiPriority="60"/>
+    <w:lsdException w:name="Light List Accent 2" w:uiPriority="61"/>
+    <w:lsdException w:name="Light Grid Accent 2" w:uiPriority="62"/>
+    <w:lsdException w:name="Medium Shading 1 Accent 2" w:uiPriority="63"/>
+    <w:lsdException w:name="Medium Shading 2 Accent 2" w:uiPriority="64"/>
+    <w:lsdException w:name="Medium List 1 Accent 2" w:uiPriority="65"/>
+    <w:lsdException w:name="Medium List 2 Accent 2" w:uiPriority="66"/>
+    <w:lsdException w:name="Medium Grid 1 Accent 2" w:uiPriority="67"/>
+    <w:lsdException w:name="Medium Grid 2 Accent 2" w:uiPriority="68"/>
+    <w:lsdException w:name="Medium Grid 3 Accent 2" w:uiPriority="69"/>
+    <w:lsdException w:name="Dark List Accent 2" w:uiPriority="70"/>
+    <w:lsdException w:name="Colorful Shading Accent 2" w:uiPriority="71"/>
+    <w:lsdException w:name="Colorful List Accent 2" w:uiPriority="72"/>
+    <w:lsdException w:name="Colorful Grid Accent 2" w:uiPriority="73"/>
+    <w:lsdException w:name="Light Shading Accent 3" w:uiPriority="60"/>
+    <w:lsdException w:name="Light List Accent 3" w:uiPriority="61"/>
+    <w:lsdException w:name="Light Grid Accent 3" w:uiPriority="62"/>
+    <w:lsdException w:name="Medium Shading 1 Accent 3" w:uiPriority="63"/>
+    <w:lsdException w:name="Medium Shading 2 Accent 3" w:uiPriority="64"/>
+    <w:lsdException w:name="Medium List 1 Accent 3" w:uiPriority="65"/>
+    <w:lsdException w:name="Medium List 2 Accent 3" w:uiPriority="66"/>
+    <w:lsdException w:name="Medium Grid 1 Accent 3" w:uiPriority="67"/>
+    <w:lsdException w:name="Medium Grid 2 Accent 3" w:uiPriority="68"/>
+    <w:lsdException w:name="Medium Grid 3 Accent 3" w:uiPriority="69"/>
+    <w:lsdException w:name="Dark List Accent 3" w:uiPriority="70"/>
+    <w:lsdException w:name="Colorful Shading Accent 3" w:uiPriority="71"/>
+    <w:lsdException w:name="Colorful List Accent 3" w:uiPriority="72"/>
+    <w:lsdException w:name="Colorful Grid Accent 3" w:uiPriority="73"/>
+    <w:lsdException w:name="Light Shading Accent 4" w:uiPriority="60"/>
+    <w:lsdException w:name="Light List Accent 4" w:uiPriority="61"/>
+    <w:lsdException w:name="Light Grid Accent 4" w:uiPriority="62"/>
+    <w:lsdException w:name="Medium Shading 1 Accent 4" w:uiPriority="63"/>
+    <w:lsdException w:name="Medium Shading 2 Accent 4" w:uiPriority="64"/>
+    <w:lsdException w:name="Medium List 1 Accent 4" w:uiPriority="65"/>
+    <w:lsdException w:name="Medium List 2 Accent 4" w:uiPriority="66"/>
+    <w:lsdException w:name="Medium Grid 1 Accent 4" w:uiPriority="67"/>
+    <w:lsdException w:name="Medium Grid 2 Accent 4" w:uiPriority="68"/>
+    <w:lsdException w:name="Medium Grid 3 Accent 4" w:uiPriority="69"/>
+    <w:lsdException w:name="Dark List Accent 4" w:uiPriority="70"/>
+    <w:lsdException w:name="Colorful Shading Accent 4" w:uiPriority="71"/>
+    <w:lsdException w:name="Colorful List Accent 4" w:uiPriority="72"/>
+    <w:lsdException w:name="Colorful Grid Accent 4" w:uiPriority="73"/>
+    <w:lsdException w:name="Light Shading Accent 5" w:uiPriority="60"/>
+    <w:lsdException w:name="Light List Accent 5" w:uiPriority="61"/>
+    <w:lsdException w:name="Light Grid Accent 5" w:uiPriority="62"/>
+    <w:lsdException w:name="Medium Shading 1 Accent 5" w:uiPriority="63"/>
+    <w:lsdException w:name="Medium Shading 2 Accent 5" w:uiPriority="64"/>
+    <w:lsdException w:name="Medium List 1 Accent 5" w:uiPriority="65"/>
+    <w:lsdException w:name="Medium List 2 Accent 5" w:uiPriority="66"/>
+    <w:lsdException w:name="Medium Grid 1 Accent 5" w:uiPriority="67"/>
+    <w:lsdException w:name="Medium Grid 2 Accent 5" w:uiPriority="68"/>
+    <w:lsdException w:name="Medium Grid 3 Accent 5" w:uiPriority="69"/>
+    <w:lsdException w:name="Dark List Accent 5" w:uiPriority="70"/>
+    <w:lsdException w:name="Colorful Shading Accent 5" w:uiPriority="71"/>
+    <w:lsdException w:name="Colorful List Accent 5" w:uiPriority="72"/>
+    <w:lsdException w:name="Colorful Grid Accent 5" w:uiPriority="73"/>
+    <w:lsdException w:name="Light Shading Accent 6" w:uiPriority="60"/>
+    <w:lsdException w:name="Light List Accent 6" w:uiPriority="61"/>
+    <w:lsdException w:name="Light Grid Accent 6" w:uiPriority="62"/>
+    <w:lsdException w:name="Medium Shading 1 Accent 6" w:uiPriority="63"/>
+    <w:lsdException w:name="Medium Shading 2 Accent 6" w:uiPriority="64"/>
+    <w:lsdException w:name="Medium List 1 Accent 6" w:uiPriority="65"/>
+    <w:lsdException w:name="Medium List 2 Accent 6" w:uiPriority="66"/>
+    <w:lsdException w:name="Medium Grid 1 Accent 6" w:uiPriority="67"/>
+    <w:lsdException w:name="Medium Grid 2 Accent 6" w:uiPriority="68"/>
+    <w:lsdException w:name="Medium Grid 3 Accent 6" w:uiPriority="69"/>
+    <w:lsdException w:name="Dark List Accent 6" w:uiPriority="70"/>
+    <w:lsdException w:name="Colorful Shading Accent 6" w:uiPriority="71"/>
+    <w:lsdException w:name="Colorful List Accent 6" w:uiPriority="72"/>
+    <w:lsdException w:name="Colorful Grid Accent 6" w:uiPriority="73"/>
+    <w:lsdException w:name="Subtle Emphasis" w:uiPriority="19" w:qFormat="1"/>
+    <w:lsdException w:name="Intense Emphasis" w:uiPriority="21" w:qFormat="1"/>
+    <w:lsdException w:name="Subtle Reference" w:uiPriority="31" w:qFormat="1"/>
+    <w:lsdException w:name="Intense Reference" w:uiPriority="32" w:qFormat="1"/>
+    <w:lsdException w:name="Book Title" w:uiPriority="33" w:qFormat="1"/>
+    <w:lsdException w:name="Bibliography" w:semiHidden="1" w:uiPriority="37" w:unhideWhenUsed="1"/>
+    <w:lsdException w:name="TOC Heading" w:semiHidden="1" w:uiPriority="39" w:unhideWhenUsed="1" w:qFormat="1"/>
+    <w:lsdException w:name="Plain Table 1" w:uiPriority="41"/>
+    <w:lsdException w:name="Plain Table 2" w:uiPriority="42"/>
+    <w:lsdException w:name="Plain Table 3" w:uiPriority="43"/>
+    <w:lsdException w:name="Plain Table 4" w:uiPriority="44"/>
+    <w:lsdException w:name="Plain Table 5" w:uiPriority="45"/>
+    <w:lsdException w:name="Grid Table Light" w:uiPriority="40"/>
+    <w:lsdException w:name="Grid Table 1 Light" w:uiPriority="46"/>
+    <w:lsdException w:name="Grid Table 2" w:uiPriority="47"/>
+    <w:lsdException w:name="Grid Table 3" w:uiPriority="48"/>
+    <w:lsdException w:name="Grid Table 4" w:uiPriority="49"/>
+    <w:lsdException w:name="Grid Table 5 Dark" w:uiPriority="50"/>
+    <w:lsdException w:name="Grid Table 6 Colorful" w:uiPriority="51"/>
+    <w:lsdException w:name="Grid Table 7 Colorful" w:uiPriority="52"/>
+    <w:lsdException w:name="Grid Table 1 Light Accent 1" w:uiPriority="46"/>
+    <w:lsdException w:name="Grid Table 2 Accent 1" w:uiPriority="47"/>
+    <w:lsdException w:name="Grid Table 3 Accent 1" w:uiPriority="48"/>
+    <w:lsdException w:name="Grid Table 4 Accent 1" w:uiPriority="49"/>
+    <w:lsdException w:name="Grid Table 5 Dark Accent 1" w:uiPriority="50"/>
+    <w:lsdException w:name="Grid Table 6 Colorful Accent 1" w:uiPriority="51"/>
+    <w:lsdException w:name="Grid Table 7 Colorful Accent 1" w:uiPriority="52"/>
+    <w:lsdException w:name="Grid Table 1 Light Accent 2" w:uiPriority="46"/>
+    <w:lsdException w:name="Grid Table 2 Accent 2" w:uiPriority="47"/>
+    <w:lsdException w:name="Grid Table 3 Accent 2" w:uiPriority="48"/>
+    <w:lsdException w:name="Grid Table 4 Accent 2" w:uiPriority="49"/>
+    <w:lsdException w:name="Grid Table 5 Dark Accent 2" w:uiPriority="50"/>
+    <w:lsdException w:name="Grid Table 6 Colorful Accent 2" w:uiPriority="51"/>
+    <w:lsdException w:name="Grid Table 7 Colorful Accent 2" w:uiPriority="52"/>
+    <w:lsdException w:name="Grid Table 1 Light Accent 3" w:uiPriority="46"/>
+    <w:lsdException w:name="Grid Table 2 Accent 3" w:uiPriority="47"/>
+    <w:lsdException w:name="Grid Table 3 Accent 3" w:uiPriority="48"/>
+    <w:lsdException w:name="Grid Table 4 Accent 3" w:uiPriority="49"/>
+    <w:lsdException w:name="Grid Table 5 Dark Accent 3" w:uiPriority="50"/>
+    <w:lsdException w:name="Grid Table 6 Colorful Accent 3" w:uiPriority="51"/>
+    <w:lsdException w:name="Grid Table 7 Colorful Accent 3" w:uiPriority="52"/>
+    <w:lsdException w:name="Grid Table 1 Light Accent 4" w:uiPriority="46"/>
+    <w:lsdException w:name="Grid Table 2 Accent 4" w:uiPriority="47"/>
+    <w:lsdException w:name="Grid Table 3 Accent 4" w:uiPriority="48"/>
+    <w:lsdException w:name="Grid Table 4 Accent 4" w:uiPriority="49"/>
+    <w:lsdException w:name="Grid Table 5 Dark Accent 4" w:uiPriority="50"/>
+    <w:lsdException w:name="Grid Table 6 Colorful Accent 4" w:uiPriority="51"/>
+    <w:lsdException w:name="Grid Table 7 Colorful Accent 4" w:uiPriority="52"/>
+    <w:lsdException w:name="Grid Table 1 Light Accent 5" w:uiPriority="46"/>
+    <w:lsdException w:name="Grid Table 2 Accent 5" w:uiPriority="47"/>
+    <w:lsdException w:name="Grid Table 3 Accent 5" w:uiPriority="48"/>
+    <w:lsdException w:name="Grid Table 4 Accent 5" w:uiPriority="49"/>
+    <w:lsdException w:name="Grid Table 5 Dark Accent 5" w:uiPriority="50"/>
+    <w:lsdException w:name="Grid Table 6 Colorful Accent 5" w:uiPriority="51"/>
+    <w:lsdException w:name="Grid Table 7 Colorful Accent 5" w:uiPriority="52"/>
+    <w:lsdException w:name="Grid Table 1 Light Accent 6" w:uiPriority="46"/>
+    <w:lsdException w:name="Grid Table 2 Accent 6" w:uiPriority="47"/>
+    <w:lsdException w:name="Grid Table 3 Accent 6" w:uiPriority="48"/>
+    <w:lsdException w:name="Grid Table 4 Accent 6" w:uiPriority="49"/>
+    <w:lsdException w:name="Grid Table 5 Dark Accent 6" w:uiPriority="50"/>
+    <w:lsdException w:name="Grid Table 6 Colorful Accent 6" w:uiPriority="51"/>
+    <w:lsdException w:name="Grid Table 7 Colorful Accent 6" w:uiPriority="52"/>
+    <w:lsdException w:name="List Table 1 Light" w:uiPriority="46"/>
+    <w:lsdException w:name="List Table 2" w:uiPriority="47"/>
+    <w:lsdException w:name="List Table 3" w:uiPriority="48"/>
+    <w:lsdException w:name="List Table 4" w:uiPriority="49"/>
+    <w:lsdException w:name="List Table 5 Dark" w:uiPriority="50"/>
+    <w:lsdException w:name="List Table 6 Colorful" w:uiPriority="51"/>
+    <w:lsdException w:name="List Table 7 Colorful" w:uiPriority="52"/>
+    <w:lsdException w:name="List Table 1 Light Accent 1" w:uiPriority="46"/>
+    <w:lsdException w:name="List Table 2 Accent 1" w:uiPriority="47"/>
+    <w:lsdException w:name="List Table 3 Accent 1" w:uiPriority="48"/>
+    <w:lsdException w:name="List Table 4 Accent 1" w:uiPriority="49"/>
+    <w:lsdException w:name="List Table 5 Dark Accent 1" w:uiPriority="50"/>
+    <w:lsdException w:name="List Table 6 Colorful Accent 1" w:uiPriority="51"/>
+    <w:lsdException w:name="List Table 7 Colorful Accent 1" w:uiPriority="52"/>
+    <w:lsdException w:name="List Table 1 Light Accent 2" w:uiPriority="46"/>
+    <w:lsdException w:name="List Table 2 Accent 2" w:uiPriority="47"/>
+    <w:lsdException w:name="List Table 3 Accent 2" w:uiPriority="48"/>
+    <w:lsdException w:name="List Table 4 Accent 2" w:uiPriority="49"/>
+    <w:lsdException w:name="List Table 5 Dark Accent 2" w:uiPriority="50"/>
+    <w:lsdException w:name="List Table 6 Colorful Accent 2" w:uiPriority="51"/>
+    <w:lsdException w:name="List Table 7 Colorful Accent 2" w:uiPriority="52"/>
+    <w:lsdException w:name="List Table 1 Light Accent 3" w:uiPriority="46"/>
+    <w:lsdException w:name="List Table 2 Accent 3" w:uiPriority="47"/>
+    <w:lsdException w:name="List Table 3 Accent 3" w:uiPriority="48"/>
+    <w:lsdException w:name="List Table 4 Accent 3" w:uiPriority="49"/>
+    <w:lsdException w:name="List Table 5 Dark Accent 3" w:uiPriority="50"/>
+    <w:lsdException w:name="List Table 6 Colorful Accent 3" w:uiPriority="51"/>
+    <w:lsdException w:name="List Table 7 Colorful Accent 3" w:uiPriority="52"/>
+    <w:lsdException w:name="List Table 1 Light Accent 4" w:uiPriority="46"/>
+    <w:lsdException w:name="List Table 2 Accent 4" w:uiPriority="47"/>
+    <w:lsdException w:name="List Table 3 Accent 4" w:uiPriority="48"/>
+    <w:lsdException w:name="List Table 4 Accent 4" w:uiPriority="49"/>
+    <w:lsdException w:name="List Table 5 Dark Accent 4" w:uiPriority="50"/>
+    <w:lsdException w:name="List Table 6 Colorful Accent 4" w:uiPriority="51"/>
+    <w:lsdException w:name="List Table 7 Colorful Accent 4" w:uiPriority="52"/>
+    <w:lsdException w:name="List Table 1 Light Accent 5" w:uiPriority="46"/>
+    <w:lsdException w:name="List Table 2 Accent 5" w:uiPriority="47"/>
+    <w:lsdException w:name="List Table 3 Accent 5" w:uiPriority="48"/>
+    <w:lsdException w:name="List Table 4 Accent 5" w:uiPriority="49"/>
+    <w:lsdException w:name="List Table 5 Dark Accent 5" w:uiPriority="50"/>
+    <w:lsdException w:name="List Table 6 Colorful Accent 5" w:uiPriority="51"/>
+    <w:lsdException w:name="List Table 7 Colorful Accent 5" w:uiPriority="52"/>
+    <w:lsdException w:name="List Table 1 Light Accent 6" w:uiPriority="46"/>
+    <w:lsdException w:name="List Table 2 Accent 6" w:uiPriority="47"/>
+    <w:lsdException w:name="List Table 3 Accent 6" w:uiPriority="48"/>
+    <w:lsdException w:name="List Table 4 Accent 6" w:uiPriority="49"/>
+    <w:lsdException w:name="List Table 5 Dark Accent 6" w:uiPriority="50"/>
+    <w:lsdException w:name="List Table 6 Colorful Accent 6" w:uiPriority="51"/>
+    <w:lsdException w:name="List Table 7 Colorful Accent 6" w:uiPriority="52"/>
   </w:latentStyles>
   <w:style w:type="paragraph" w:default="1" w:styleId="Normal">
     <w:name w:val="Normal"/>
@@ -1074,294 +1743,102 @@
       <w:u w:val="single"/>
     </w:rPr>
   </w:style>
-</w:styles>
-</file>
-
-<file path=word/stylesWithEffects.xml><?xml version="1.0" encoding="utf-8"?>
-<w:styles xmlns:wpc="http://schemas.microsoft.com/office/word/2010/wordprocessingCanvas" xmlns:mc="http://schemas.openxmlformats.org/markup-compatibility/2006" xmlns:o="urn:schemas-microsoft-com:office:office" xmlns:r="http://schemas.openxmlformats.org/officeDocument/2006/relationships" xmlns:m="http://schemas.openxmlformats.org/officeDocument/2006/math" xmlns:v="urn:schemas-microsoft-com:vml" xmlns:wp14="http://schemas.microsoft.com/office/word/2010/wordprocessingDrawing" xmlns:wp="http://schemas.openxmlformats.org/drawingml/2006/wordprocessingDrawing" xmlns:w10="urn:schemas-microsoft-com:office:word" xmlns:w="http://schemas.openxmlformats.org/wordprocessingml/2006/main" xmlns:w14="http://schemas.microsoft.com/office/word/2010/wordml" xmlns:wpg="http://schemas.microsoft.com/office/word/2010/wordprocessingGroup" xmlns:wpi="http://schemas.microsoft.com/office/word/2010/wordprocessingInk" xmlns:wne="http://schemas.microsoft.com/office/word/2006/wordml" xmlns:wps="http://schemas.microsoft.com/office/word/2010/wordprocessingShape" mc:Ignorable="w14 wp14">
-  <w:docDefaults>
-    <w:rPrDefault>
-      <w:rPr>
-        <w:rFonts w:asciiTheme="minorHAnsi" w:eastAsiaTheme="minorHAnsi" w:hAnsiTheme="minorHAnsi" w:cstheme="minorBidi"/>
-        <w:sz w:val="22"/>
-        <w:szCs w:val="22"/>
-        <w:lang w:val="fr-FR" w:eastAsia="en-US" w:bidi="ar-SA"/>
-      </w:rPr>
-    </w:rPrDefault>
-    <w:pPrDefault>
-      <w:pPr>
-        <w:spacing w:after="200" w:line="276" w:lineRule="auto"/>
-      </w:pPr>
-    </w:pPrDefault>
-  </w:docDefaults>
-  <w:latentStyles w:defLockedState="0" w:defUIPriority="99" w:defSemiHidden="1" w:defUnhideWhenUsed="1" w:defQFormat="0" w:count="267">
-    <w:lsdException w:name="Normal" w:semiHidden="0" w:uiPriority="0" w:unhideWhenUsed="0" w:qFormat="1"/>
-    <w:lsdException w:name="heading 1" w:semiHidden="0" w:uiPriority="9" w:unhideWhenUsed="0" w:qFormat="1"/>
-    <w:lsdException w:name="heading 2" w:uiPriority="9" w:qFormat="1"/>
-    <w:lsdException w:name="heading 3" w:uiPriority="9" w:qFormat="1"/>
-    <w:lsdException w:name="heading 4" w:uiPriority="9" w:qFormat="1"/>
-    <w:lsdException w:name="heading 5" w:uiPriority="9" w:qFormat="1"/>
-    <w:lsdException w:name="heading 6" w:uiPriority="9" w:qFormat="1"/>
-    <w:lsdException w:name="heading 7" w:uiPriority="9" w:qFormat="1"/>
-    <w:lsdException w:name="heading 8" w:uiPriority="9" w:qFormat="1"/>
-    <w:lsdException w:name="heading 9" w:uiPriority="9" w:qFormat="1"/>
-    <w:lsdException w:name="toc 1" w:uiPriority="39"/>
-    <w:lsdException w:name="toc 2" w:uiPriority="39"/>
-    <w:lsdException w:name="toc 3" w:uiPriority="39"/>
-    <w:lsdException w:name="toc 4" w:uiPriority="39"/>
-    <w:lsdException w:name="toc 5" w:uiPriority="39"/>
-    <w:lsdException w:name="toc 6" w:uiPriority="39"/>
-    <w:lsdException w:name="toc 7" w:uiPriority="39"/>
-    <w:lsdException w:name="toc 8" w:uiPriority="39"/>
-    <w:lsdException w:name="toc 9" w:uiPriority="39"/>
-    <w:lsdException w:name="caption" w:uiPriority="35" w:qFormat="1"/>
-    <w:lsdException w:name="Title" w:semiHidden="0" w:uiPriority="10" w:unhideWhenUsed="0" w:qFormat="1"/>
-    <w:lsdException w:name="Default Paragraph Font" w:uiPriority="1"/>
-    <w:lsdException w:name="Subtitle" w:semiHidden="0" w:uiPriority="11" w:unhideWhenUsed="0" w:qFormat="1"/>
-    <w:lsdException w:name="Strong" w:semiHidden="0" w:uiPriority="22" w:unhideWhenUsed="0" w:qFormat="1"/>
-    <w:lsdException w:name="Emphasis" w:semiHidden="0" w:uiPriority="20" w:unhideWhenUsed="0" w:qFormat="1"/>
-    <w:lsdException w:name="Table Grid" w:semiHidden="0" w:uiPriority="59" w:unhideWhenUsed="0"/>
-    <w:lsdException w:name="Placeholder Text" w:unhideWhenUsed="0"/>
-    <w:lsdException w:name="No Spacing" w:semiHidden="0" w:uiPriority="1" w:unhideWhenUsed="0" w:qFormat="1"/>
-    <w:lsdException w:name="Light Shading" w:semiHidden="0" w:uiPriority="60" w:unhideWhenUsed="0"/>
-    <w:lsdException w:name="Light List" w:semiHidden="0" w:uiPriority="61" w:unhideWhenUsed="0"/>
-    <w:lsdException w:name="Light Grid" w:semiHidden="0" w:uiPriority="62" w:unhideWhenUsed="0"/>
-    <w:lsdException w:name="Medium Shading 1" w:semiHidden="0" w:uiPriority="63" w:unhideWhenUsed="0"/>
-    <w:lsdException w:name="Medium Shading 2" w:semiHidden="0" w:uiPriority="64" w:unhideWhenUsed="0"/>
-    <w:lsdException w:name="Medium List 1" w:semiHidden="0" w:uiPriority="65" w:unhideWhenUsed="0"/>
-    <w:lsdException w:name="Medium List 2" w:semiHidden="0" w:uiPriority="66" w:unhideWhenUsed="0"/>
-    <w:lsdException w:name="Medium Grid 1" w:semiHidden="0" w:uiPriority="67" w:unhideWhenUsed="0"/>
-    <w:lsdException w:name="Medium Grid 2" w:semiHidden="0" w:uiPriority="68" w:unhideWhenUsed="0"/>
-    <w:lsdException w:name="Medium Grid 3" w:semiHidden="0" w:uiPriority="69" w:unhideWhenUsed="0"/>
-    <w:lsdException w:name="Dark List" w:semiHidden="0" w:uiPriority="70" w:unhideWhenUsed="0"/>
-    <w:lsdException w:name="Colorful Shading" w:semiHidden="0" w:uiPriority="71" w:unhideWhenUsed="0"/>
-    <w:lsdException w:name="Colorful List" w:semiHidden="0" w:uiPriority="72" w:unhideWhenUsed="0"/>
-    <w:lsdException w:name="Colorful Grid" w:semiHidden="0" w:uiPriority="73" w:unhideWhenUsed="0"/>
-    <w:lsdException w:name="Light Shading Accent 1" w:semiHidden="0" w:uiPriority="60" w:unhideWhenUsed="0"/>
-    <w:lsdException w:name="Light List Accent 1" w:semiHidden="0" w:uiPriority="61" w:unhideWhenUsed="0"/>
-    <w:lsdException w:name="Light Grid Accent 1" w:semiHidden="0" w:uiPriority="62" w:unhideWhenUsed="0"/>
-    <w:lsdException w:name="Medium Shading 1 Accent 1" w:semiHidden="0" w:uiPriority="63" w:unhideWhenUsed="0"/>
-    <w:lsdException w:name="Medium Shading 2 Accent 1" w:semiHidden="0" w:uiPriority="64" w:unhideWhenUsed="0"/>
-    <w:lsdException w:name="Medium List 1 Accent 1" w:semiHidden="0" w:uiPriority="65" w:unhideWhenUsed="0"/>
-    <w:lsdException w:name="Revision" w:unhideWhenUsed="0"/>
-    <w:lsdException w:name="List Paragraph" w:semiHidden="0" w:uiPriority="34" w:unhideWhenUsed="0" w:qFormat="1"/>
-    <w:lsdException w:name="Quote" w:semiHidden="0" w:uiPriority="29" w:unhideWhenUsed="0" w:qFormat="1"/>
-    <w:lsdException w:name="Intense Quote" w:semiHidden="0" w:uiPriority="30" w:unhideWhenUsed="0" w:qFormat="1"/>
-    <w:lsdException w:name="Medium List 2 Accent 1" w:semiHidden="0" w:uiPriority="66" w:unhideWhenUsed="0"/>
-    <w:lsdException w:name="Medium Grid 1 Accent 1" w:semiHidden="0" w:uiPriority="67" w:unhideWhenUsed="0"/>
-    <w:lsdException w:name="Medium Grid 2 Accent 1" w:semiHidden="0" w:uiPriority="68" w:unhideWhenUsed="0"/>
-    <w:lsdException w:name="Medium Grid 3 Accent 1" w:semiHidden="0" w:uiPriority="69" w:unhideWhenUsed="0"/>
-    <w:lsdException w:name="Dark List Accent 1" w:semiHidden="0" w:uiPriority="70" w:unhideWhenUsed="0"/>
-    <w:lsdException w:name="Colorful Shading Accent 1" w:semiHidden="0" w:uiPriority="71" w:unhideWhenUsed="0"/>
-    <w:lsdException w:name="Colorful List Accent 1" w:semiHidden="0" w:uiPriority="72" w:unhideWhenUsed="0"/>
-    <w:lsdException w:name="Colorful Grid Accent 1" w:semiHidden="0" w:uiPriority="73" w:unhideWhenUsed="0"/>
-    <w:lsdException w:name="Light Shading Accent 2" w:semiHidden="0" w:uiPriority="60" w:unhideWhenUsed="0"/>
-    <w:lsdException w:name="Light List Accent 2" w:semiHidden="0" w:uiPriority="61" w:unhideWhenUsed="0"/>
-    <w:lsdException w:name="Light Grid Accent 2" w:semiHidden="0" w:uiPriority="62" w:unhideWhenUsed="0"/>
-    <w:lsdException w:name="Medium Shading 1 Accent 2" w:semiHidden="0" w:uiPriority="63" w:unhideWhenUsed="0"/>
-    <w:lsdException w:name="Medium Shading 2 Accent 2" w:semiHidden="0" w:uiPriority="64" w:unhideWhenUsed="0"/>
-    <w:lsdException w:name="Medium List 1 Accent 2" w:semiHidden="0" w:uiPriority="65" w:unhideWhenUsed="0"/>
-    <w:lsdException w:name="Medium List 2 Accent 2" w:semiHidden="0" w:uiPriority="66" w:unhideWhenUsed="0"/>
-    <w:lsdException w:name="Medium Grid 1 Accent 2" w:semiHidden="0" w:uiPriority="67" w:unhideWhenUsed="0"/>
-    <w:lsdException w:name="Medium Grid 2 Accent 2" w:semiHidden="0" w:uiPriority="68" w:unhideWhenUsed="0"/>
-    <w:lsdException w:name="Medium Grid 3 Accent 2" w:semiHidden="0" w:uiPriority="69" w:unhideWhenUsed="0"/>
-    <w:lsdException w:name="Dark List Accent 2" w:semiHidden="0" w:uiPriority="70" w:unhideWhenUsed="0"/>
-    <w:lsdException w:name="Colorful Shading Accent 2" w:semiHidden="0" w:uiPriority="71" w:unhideWhenUsed="0"/>
-    <w:lsdException w:name="Colorful List Accent 2" w:semiHidden="0" w:uiPriority="72" w:unhideWhenUsed="0"/>
-    <w:lsdException w:name="Colorful Grid Accent 2" w:semiHidden="0" w:uiPriority="73" w:unhideWhenUsed="0"/>
-    <w:lsdException w:name="Light Shading Accent 3" w:semiHidden="0" w:uiPriority="60" w:unhideWhenUsed="0"/>
-    <w:lsdException w:name="Light List Accent 3" w:semiHidden="0" w:uiPriority="61" w:unhideWhenUsed="0"/>
-    <w:lsdException w:name="Light Grid Accent 3" w:semiHidden="0" w:uiPriority="62" w:unhideWhenUsed="0"/>
-    <w:lsdException w:name="Medium Shading 1 Accent 3" w:semiHidden="0" w:uiPriority="63" w:unhideWhenUsed="0"/>
-    <w:lsdException w:name="Medium Shading 2 Accent 3" w:semiHidden="0" w:uiPriority="64" w:unhideWhenUsed="0"/>
-    <w:lsdException w:name="Medium List 1 Accent 3" w:semiHidden="0" w:uiPriority="65" w:unhideWhenUsed="0"/>
-    <w:lsdException w:name="Medium List 2 Accent 3" w:semiHidden="0" w:uiPriority="66" w:unhideWhenUsed="0"/>
-    <w:lsdException w:name="Medium Grid 1 Accent 3" w:semiHidden="0" w:uiPriority="67" w:unhideWhenUsed="0"/>
-    <w:lsdException w:name="Medium Grid 2 Accent 3" w:semiHidden="0" w:uiPriority="68" w:unhideWhenUsed="0"/>
-    <w:lsdException w:name="Medium Grid 3 Accent 3" w:semiHidden="0" w:uiPriority="69" w:unhideWhenUsed="0"/>
-    <w:lsdException w:name="Dark List Accent 3" w:semiHidden="0" w:uiPriority="70" w:unhideWhenUsed="0"/>
-    <w:lsdException w:name="Colorful Shading Accent 3" w:semiHidden="0" w:uiPriority="71" w:unhideWhenUsed="0"/>
-    <w:lsdException w:name="Colorful List Accent 3" w:semiHidden="0" w:uiPriority="72" w:unhideWhenUsed="0"/>
-    <w:lsdException w:name="Colorful Grid Accent 3" w:semiHidden="0" w:uiPriority="73" w:unhideWhenUsed="0"/>
-    <w:lsdException w:name="Light Shading Accent 4" w:semiHidden="0" w:uiPriority="60" w:unhideWhenUsed="0"/>
-    <w:lsdException w:name="Light List Accent 4" w:semiHidden="0" w:uiPriority="61" w:unhideWhenUsed="0"/>
-    <w:lsdException w:name="Light Grid Accent 4" w:semiHidden="0" w:uiPriority="62" w:unhideWhenUsed="0"/>
-    <w:lsdException w:name="Medium Shading 1 Accent 4" w:semiHidden="0" w:uiPriority="63" w:unhideWhenUsed="0"/>
-    <w:lsdException w:name="Medium Shading 2 Accent 4" w:semiHidden="0" w:uiPriority="64" w:unhideWhenUsed="0"/>
-    <w:lsdException w:name="Medium List 1 Accent 4" w:semiHidden="0" w:uiPriority="65" w:unhideWhenUsed="0"/>
-    <w:lsdException w:name="Medium List 2 Accent 4" w:semiHidden="0" w:uiPriority="66" w:unhideWhenUsed="0"/>
-    <w:lsdException w:name="Medium Grid 1 Accent 4" w:semiHidden="0" w:uiPriority="67" w:unhideWhenUsed="0"/>
-    <w:lsdException w:name="Medium Grid 2 Accent 4" w:semiHidden="0" w:uiPriority="68" w:unhideWhenUsed="0"/>
-    <w:lsdException w:name="Medium Grid 3 Accent 4" w:semiHidden="0" w:uiPriority="69" w:unhideWhenUsed="0"/>
-    <w:lsdException w:name="Dark List Accent 4" w:semiHidden="0" w:uiPriority="70" w:unhideWhenUsed="0"/>
-    <w:lsdException w:name="Colorful Shading Accent 4" w:semiHidden="0" w:uiPriority="71" w:unhideWhenUsed="0"/>
-    <w:lsdException w:name="Colorful List Accent 4" w:semiHidden="0" w:uiPriority="72" w:unhideWhenUsed="0"/>
-    <w:lsdException w:name="Colorful Grid Accent 4" w:semiHidden="0" w:uiPriority="73" w:unhideWhenUsed="0"/>
-    <w:lsdException w:name="Light Shading Accent 5" w:semiHidden="0" w:uiPriority="60" w:unhideWhenUsed="0"/>
-    <w:lsdException w:name="Light List Accent 5" w:semiHidden="0" w:uiPriority="61" w:unhideWhenUsed="0"/>
-    <w:lsdException w:name="Light Grid Accent 5" w:semiHidden="0" w:uiPriority="62" w:unhideWhenUsed="0"/>
-    <w:lsdException w:name="Medium Shading 1 Accent 5" w:semiHidden="0" w:uiPriority="63" w:unhideWhenUsed="0"/>
-    <w:lsdException w:name="Medium Shading 2 Accent 5" w:semiHidden="0" w:uiPriority="64" w:unhideWhenUsed="0"/>
-    <w:lsdException w:name="Medium List 1 Accent 5" w:semiHidden="0" w:uiPriority="65" w:unhideWhenUsed="0"/>
-    <w:lsdException w:name="Medium List 2 Accent 5" w:semiHidden="0" w:uiPriority="66" w:unhideWhenUsed="0"/>
-    <w:lsdException w:name="Medium Grid 1 Accent 5" w:semiHidden="0" w:uiPriority="67" w:unhideWhenUsed="0"/>
-    <w:lsdException w:name="Medium Grid 2 Accent 5" w:semiHidden="0" w:uiPriority="68" w:unhideWhenUsed="0"/>
-    <w:lsdException w:name="Medium Grid 3 Accent 5" w:semiHidden="0" w:uiPriority="69" w:unhideWhenUsed="0"/>
-    <w:lsdException w:name="Dark List Accent 5" w:semiHidden="0" w:uiPriority="70" w:unhideWhenUsed="0"/>
-    <w:lsdException w:name="Colorful Shading Accent 5" w:semiHidden="0" w:uiPriority="71" w:unhideWhenUsed="0"/>
-    <w:lsdException w:name="Colorful List Accent 5" w:semiHidden="0" w:uiPriority="72" w:unhideWhenUsed="0"/>
-    <w:lsdException w:name="Colorful Grid Accent 5" w:semiHidden="0" w:uiPriority="73" w:unhideWhenUsed="0"/>
-    <w:lsdException w:name="Light Shading Accent 6" w:semiHidden="0" w:uiPriority="60" w:unhideWhenUsed="0"/>
-    <w:lsdException w:name="Light List Accent 6" w:semiHidden="0" w:uiPriority="61" w:unhideWhenUsed="0"/>
-    <w:lsdException w:name="Light Grid Accent 6" w:semiHidden="0" w:uiPriority="62" w:unhideWhenUsed="0"/>
-    <w:lsdException w:name="Medium Shading 1 Accent 6" w:semiHidden="0" w:uiPriority="63" w:unhideWhenUsed="0"/>
-    <w:lsdException w:name="Medium Shading 2 Accent 6" w:semiHidden="0" w:uiPriority="64" w:unhideWhenUsed="0"/>
-    <w:lsdException w:name="Medium List 1 Accent 6" w:semiHidden="0" w:uiPriority="65" w:unhideWhenUsed="0"/>
-    <w:lsdException w:name="Medium List 2 Accent 6" w:semiHidden="0" w:uiPriority="66" w:unhideWhenUsed="0"/>
-    <w:lsdException w:name="Medium Grid 1 Accent 6" w:semiHidden="0" w:uiPriority="67" w:unhideWhenUsed="0"/>
-    <w:lsdException w:name="Medium Grid 2 Accent 6" w:semiHidden="0" w:uiPriority="68" w:unhideWhenUsed="0"/>
-    <w:lsdException w:name="Medium Grid 3 Accent 6" w:semiHidden="0" w:uiPriority="69" w:unhideWhenUsed="0"/>
-    <w:lsdException w:name="Dark List Accent 6" w:semiHidden="0" w:uiPriority="70" w:unhideWhenUsed="0"/>
-    <w:lsdException w:name="Colorful Shading Accent 6" w:semiHidden="0" w:uiPriority="71" w:unhideWhenUsed="0"/>
-    <w:lsdException w:name="Colorful List Accent 6" w:semiHidden="0" w:uiPriority="72" w:unhideWhenUsed="0"/>
-    <w:lsdException w:name="Colorful Grid Accent 6" w:semiHidden="0" w:uiPriority="73" w:unhideWhenUsed="0"/>
-    <w:lsdException w:name="Subtle Emphasis" w:semiHidden="0" w:uiPriority="19" w:unhideWhenUsed="0" w:qFormat="1"/>
-    <w:lsdException w:name="Intense Emphasis" w:semiHidden="0" w:uiPriority="21" w:unhideWhenUsed="0" w:qFormat="1"/>
-    <w:lsdException w:name="Subtle Reference" w:semiHidden="0" w:uiPriority="31" w:unhideWhenUsed="0" w:qFormat="1"/>
-    <w:lsdException w:name="Intense Reference" w:semiHidden="0" w:uiPriority="32" w:unhideWhenUsed="0" w:qFormat="1"/>
-    <w:lsdException w:name="Book Title" w:semiHidden="0" w:uiPriority="33" w:unhideWhenUsed="0" w:qFormat="1"/>
-    <w:lsdException w:name="Bibliography" w:uiPriority="37"/>
-    <w:lsdException w:name="TOC Heading" w:uiPriority="39" w:qFormat="1"/>
-  </w:latentStyles>
-  <w:style w:type="paragraph" w:default="1" w:styleId="Normal">
-    <w:name w:val="Normal"/>
-    <w:qFormat/>
-  </w:style>
-  <w:style w:type="character" w:default="1" w:styleId="Policepardfaut">
-    <w:name w:val="Default Paragraph Font"/>
-    <w:uiPriority w:val="1"/>
-    <w:semiHidden/>
-    <w:unhideWhenUsed/>
-  </w:style>
-  <w:style w:type="table" w:default="1" w:styleId="TableauNormal">
-    <w:name w:val="Normal Table"/>
+  <w:style w:type="paragraph" w:styleId="Textedebulles">
+    <w:name w:val="Balloon Text"/>
+    <w:basedOn w:val="Normal"/>
+    <w:link w:val="TextedebullesCar"/>
     <w:uiPriority w:val="99"/>
     <w:semiHidden/>
     <w:unhideWhenUsed/>
-    <w:tblPr>
-      <w:tblInd w:w="0" w:type="dxa"/>
-      <w:tblCellMar>
-        <w:top w:w="0" w:type="dxa"/>
-        <w:left w:w="108" w:type="dxa"/>
-        <w:bottom w:w="0" w:type="dxa"/>
-        <w:right w:w="108" w:type="dxa"/>
-      </w:tblCellMar>
-    </w:tblPr>
+    <w:rsid w:val="00652C94"/>
+    <w:pPr>
+      <w:spacing w:after="0" w:line="240" w:lineRule="auto"/>
+    </w:pPr>
+    <w:rPr>
+      <w:rFonts w:ascii="Segoe UI" w:hAnsi="Segoe UI" w:cs="Segoe UI"/>
+      <w:sz w:val="18"/>
+      <w:szCs w:val="18"/>
+    </w:rPr>
   </w:style>
-  <w:style w:type="numbering" w:default="1" w:styleId="Aucuneliste">
-    <w:name w:val="No List"/>
+  <w:style w:type="character" w:customStyle="1" w:styleId="TextedebullesCar">
+    <w:name w:val="Texte de bulles Car"/>
+    <w:basedOn w:val="Policepardfaut"/>
+    <w:link w:val="Textedebulles"/>
+    <w:uiPriority w:val="99"/>
+    <w:semiHidden/>
+    <w:rsid w:val="00652C94"/>
+    <w:rPr>
+      <w:rFonts w:ascii="Segoe UI" w:hAnsi="Segoe UI" w:cs="Segoe UI"/>
+      <w:sz w:val="18"/>
+      <w:szCs w:val="18"/>
+    </w:rPr>
+  </w:style>
+  <w:style w:type="character" w:styleId="Marquedecommentaire">
+    <w:name w:val="annotation reference"/>
+    <w:basedOn w:val="Policepardfaut"/>
     <w:uiPriority w:val="99"/>
     <w:semiHidden/>
     <w:unhideWhenUsed/>
+    <w:rsid w:val="00652C94"/>
+    <w:rPr>
+      <w:sz w:val="16"/>
+      <w:szCs w:val="16"/>
+    </w:rPr>
   </w:style>
-  <w:style w:type="paragraph" w:styleId="Titre">
-    <w:name w:val="Title"/>
+  <w:style w:type="paragraph" w:styleId="Commentaire">
+    <w:name w:val="annotation text"/>
     <w:basedOn w:val="Normal"/>
-    <w:next w:val="Normal"/>
-    <w:link w:val="TitreCar"/>
-    <w:uiPriority w:val="10"/>
-    <w:qFormat/>
-    <w:rsid w:val="00806C26"/>
+    <w:link w:val="CommentaireCar"/>
+    <w:uiPriority w:val="99"/>
+    <w:semiHidden/>
+    <w:unhideWhenUsed/>
+    <w:rsid w:val="00652C94"/>
     <w:pPr>
-      <w:pBdr>
-        <w:bottom w:val="single" w:sz="8" w:space="4" w:color="4F81BD" w:themeColor="accent1"/>
-      </w:pBdr>
-      <w:spacing w:after="300" w:line="240" w:lineRule="auto"/>
-      <w:contextualSpacing/>
+      <w:spacing w:line="240" w:lineRule="auto"/>
     </w:pPr>
     <w:rPr>
-      <w:rFonts w:asciiTheme="majorHAnsi" w:eastAsiaTheme="majorEastAsia" w:hAnsiTheme="majorHAnsi" w:cstheme="majorBidi"/>
-      <w:color w:val="17365D" w:themeColor="text2" w:themeShade="BF"/>
-      <w:spacing w:val="5"/>
-      <w:kern w:val="28"/>
-      <w:sz w:val="52"/>
-      <w:szCs w:val="52"/>
+      <w:sz w:val="20"/>
+      <w:szCs w:val="20"/>
     </w:rPr>
   </w:style>
-  <w:style w:type="character" w:customStyle="1" w:styleId="TitreCar">
-    <w:name w:val="Titre Car"/>
+  <w:style w:type="character" w:customStyle="1" w:styleId="CommentaireCar">
+    <w:name w:val="Commentaire Car"/>
     <w:basedOn w:val="Policepardfaut"/>
-    <w:link w:val="Titre"/>
-    <w:uiPriority w:val="10"/>
-    <w:rsid w:val="00806C26"/>
+    <w:link w:val="Commentaire"/>
+    <w:uiPriority w:val="99"/>
+    <w:semiHidden/>
+    <w:rsid w:val="00652C94"/>
     <w:rPr>
-      <w:rFonts w:asciiTheme="majorHAnsi" w:eastAsiaTheme="majorEastAsia" w:hAnsiTheme="majorHAnsi" w:cstheme="majorBidi"/>
-      <w:color w:val="17365D" w:themeColor="text2" w:themeShade="BF"/>
-      <w:spacing w:val="5"/>
-      <w:kern w:val="28"/>
-      <w:sz w:val="52"/>
-      <w:szCs w:val="52"/>
+      <w:sz w:val="20"/>
+      <w:szCs w:val="20"/>
     </w:rPr>
   </w:style>
-  <w:style w:type="paragraph" w:styleId="Sous-titre">
-    <w:name w:val="Subtitle"/>
-    <w:basedOn w:val="Normal"/>
-    <w:next w:val="Normal"/>
-    <w:link w:val="Sous-titreCar"/>
-    <w:uiPriority w:val="11"/>
-    <w:qFormat/>
-    <w:rsid w:val="00806C26"/>
-    <w:pPr>
-      <w:numPr>
-        <w:ilvl w:val="1"/>
-      </w:numPr>
-    </w:pPr>
+  <w:style w:type="paragraph" w:styleId="Objetducommentaire">
+    <w:name w:val="annotation subject"/>
+    <w:basedOn w:val="Commentaire"/>
+    <w:next w:val="Commentaire"/>
+    <w:link w:val="ObjetducommentaireCar"/>
+    <w:uiPriority w:val="99"/>
+    <w:semiHidden/>
+    <w:unhideWhenUsed/>
+    <w:rsid w:val="00652C94"/>
     <w:rPr>
-      <w:rFonts w:asciiTheme="majorHAnsi" w:eastAsiaTheme="majorEastAsia" w:hAnsiTheme="majorHAnsi" w:cstheme="majorBidi"/>
-      <w:i/>
-      <w:iCs/>
-      <w:color w:val="4F81BD" w:themeColor="accent1"/>
-      <w:spacing w:val="15"/>
-      <w:sz w:val="24"/>
-      <w:szCs w:val="24"/>
+      <w:b/>
+      <w:bCs/>
     </w:rPr>
   </w:style>
-  <w:style w:type="character" w:customStyle="1" w:styleId="Sous-titreCar">
-    <w:name w:val="Sous-titre Car"/>
-    <w:basedOn w:val="Policepardfaut"/>
-    <w:link w:val="Sous-titre"/>
-    <w:uiPriority w:val="11"/>
-    <w:rsid w:val="00806C26"/>
+  <w:style w:type="character" w:customStyle="1" w:styleId="ObjetducommentaireCar">
+    <w:name w:val="Objet du commentaire Car"/>
+    <w:basedOn w:val="CommentaireCar"/>
+    <w:link w:val="Objetducommentaire"/>
+    <w:uiPriority w:val="99"/>
+    <w:semiHidden/>
+    <w:rsid w:val="00652C94"/>
     <w:rPr>
-      <w:rFonts w:asciiTheme="majorHAnsi" w:eastAsiaTheme="majorEastAsia" w:hAnsiTheme="majorHAnsi" w:cstheme="majorBidi"/>
-      <w:i/>
-      <w:iCs/>
-      <w:color w:val="4F81BD" w:themeColor="accent1"/>
-      <w:spacing w:val="15"/>
-      <w:sz w:val="24"/>
-      <w:szCs w:val="24"/>
-    </w:rPr>
-  </w:style>
-  <w:style w:type="paragraph" w:styleId="Paragraphedeliste">
-    <w:name w:val="List Paragraph"/>
-    <w:basedOn w:val="Normal"/>
-    <w:uiPriority w:val="34"/>
-    <w:qFormat/>
-    <w:rsid w:val="004B6C70"/>
-    <w:pPr>
-      <w:ind w:left="720"/>
-      <w:contextualSpacing/>
-    </w:pPr>
-  </w:style>
-  <w:style w:type="character" w:styleId="Lienhypertexte">
-    <w:name w:val="Hyperlink"/>
-    <w:basedOn w:val="Policepardfaut"/>
-    <w:uiPriority w:val="99"/>
-    <w:unhideWhenUsed/>
-    <w:rsid w:val="00FF762B"/>
-    <w:rPr>
-      <w:color w:val="0000FF" w:themeColor="hyperlink"/>
-      <w:u w:val="single"/>
+      <w:b/>
+      <w:bCs/>
+      <w:sz w:val="20"/>
+      <w:szCs w:val="20"/>
     </w:rPr>
   </w:style>
 </w:styles>

</xml_diff>